<commit_message>
double check on hsi v1.3
</commit_message>
<xml_diff>
--- a/SWE/Input documents/HSI/PO1_HSI_DGC.docx
+++ b/SWE/Input documents/HSI/PO1_HSI_DGC.docx
@@ -1,6 +1,6 @@
 
 <file path=word/document.xml><?xml version="1.0" encoding="utf-8"?>
-<w:document xmlns:wpc="http://schemas.microsoft.com/office/word/2010/wordprocessingCanvas" xmlns:cx="http://schemas.microsoft.com/office/drawing/2014/chartex" xmlns:mc="http://schemas.openxmlformats.org/markup-compatibility/2006" xmlns:o="urn:schemas-microsoft-com:office:office" xmlns:r="http://schemas.openxmlformats.org/officeDocument/2006/relationships" xmlns:m="http://schemas.openxmlformats.org/officeDocument/2006/math" xmlns:v="urn:schemas-microsoft-com:vml" xmlns:wp14="http://schemas.microsoft.com/office/word/2010/wordprocessingDrawing" xmlns:wp="http://schemas.openxmlformats.org/drawingml/2006/wordprocessingDrawing" xmlns:w10="urn:schemas-microsoft-com:office:word" xmlns:w="http://schemas.openxmlformats.org/wordprocessingml/2006/main" xmlns:w14="http://schemas.microsoft.com/office/word/2010/wordml" xmlns:w15="http://schemas.microsoft.com/office/word/2012/wordml" xmlns:w16se="http://schemas.microsoft.com/office/word/2015/wordml/symex" xmlns:wpg="http://schemas.microsoft.com/office/word/2010/wordprocessingGroup" xmlns:wpi="http://schemas.microsoft.com/office/word/2010/wordprocessingInk" xmlns:wne="http://schemas.microsoft.com/office/word/2006/wordml" xmlns:wps="http://schemas.microsoft.com/office/word/2010/wordprocessingShape" mc:Ignorable="w14 w15 w16se wp14">
+<w:document xmlns:wpc="http://schemas.microsoft.com/office/word/2010/wordprocessingCanvas" xmlns:mc="http://schemas.openxmlformats.org/markup-compatibility/2006" xmlns:o="urn:schemas-microsoft-com:office:office" xmlns:r="http://schemas.openxmlformats.org/officeDocument/2006/relationships" xmlns:m="http://schemas.openxmlformats.org/officeDocument/2006/math" xmlns:v="urn:schemas-microsoft-com:vml" xmlns:wp14="http://schemas.microsoft.com/office/word/2010/wordprocessingDrawing" xmlns:wp="http://schemas.openxmlformats.org/drawingml/2006/wordprocessingDrawing" xmlns:w10="urn:schemas-microsoft-com:office:word" xmlns:w="http://schemas.openxmlformats.org/wordprocessingml/2006/main" xmlns:w14="http://schemas.microsoft.com/office/word/2010/wordml" xmlns:w15="http://schemas.microsoft.com/office/word/2012/wordml" xmlns:wpg="http://schemas.microsoft.com/office/word/2010/wordprocessingGroup" xmlns:wpi="http://schemas.microsoft.com/office/word/2010/wordprocessingInk" xmlns:wne="http://schemas.microsoft.com/office/word/2006/wordml" xmlns:wps="http://schemas.microsoft.com/office/word/2010/wordprocessingShape" mc:Ignorable="w14 w15 wp14">
   <w:body>
     <w:sdt>
       <w:sdtPr>
@@ -2107,6 +2107,22 @@
               </w:rPr>
               <w:t xml:space="preserve"> </w:t>
             </w:r>
+            <w:r>
+              <w:rPr>
+                <w:rFonts w:asciiTheme="majorBidi" w:hAnsiTheme="majorBidi" w:cstheme="majorBidi"/>
+                <w:sz w:val="24"/>
+                <w:szCs w:val="24"/>
+              </w:rPr>
+              <w:t>L</w:t>
+            </w:r>
+            <w:r>
+              <w:rPr>
+                <w:rFonts w:asciiTheme="majorBidi" w:hAnsiTheme="majorBidi" w:cstheme="majorBidi"/>
+                <w:sz w:val="24"/>
+                <w:szCs w:val="24"/>
+              </w:rPr>
+              <w:t>cd Features section</w:t>
+            </w:r>
           </w:p>
           <w:p>
             <w:pPr>
@@ -2125,7 +2141,15 @@
                 <w:sz w:val="24"/>
                 <w:szCs w:val="24"/>
               </w:rPr>
-              <w:t>-</w:t>
+              <w:t>Deleted</w:t>
+            </w:r>
+            <w:r>
+              <w:rPr>
+                <w:rFonts w:asciiTheme="majorBidi" w:hAnsiTheme="majorBidi" w:cstheme="majorBidi"/>
+                <w:sz w:val="24"/>
+                <w:szCs w:val="24"/>
+              </w:rPr>
+              <w:t xml:space="preserve"> :</w:t>
             </w:r>
           </w:p>
           <w:p>
@@ -2145,26 +2169,6 @@
                 <w:sz w:val="24"/>
                 <w:szCs w:val="24"/>
               </w:rPr>
-              <w:t>Edited :</w:t>
-            </w:r>
-          </w:p>
-          <w:p>
-            <w:pPr>
-              <w:pStyle w:val="ListParagraph"/>
-              <w:ind w:left="0"/>
-              <w:jc w:val="both"/>
-              <w:rPr>
-                <w:rFonts w:asciiTheme="majorBidi" w:hAnsiTheme="majorBidi" w:cstheme="majorBidi"/>
-                <w:sz w:val="24"/>
-                <w:szCs w:val="24"/>
-              </w:rPr>
-            </w:pPr>
-            <w:r>
-              <w:rPr>
-                <w:rFonts w:asciiTheme="majorBidi" w:hAnsiTheme="majorBidi" w:cstheme="majorBidi"/>
-                <w:sz w:val="24"/>
-                <w:szCs w:val="24"/>
-              </w:rPr>
               <w:t>-</w:t>
             </w:r>
             <w:r>
@@ -2175,25 +2179,29 @@
               </w:rPr>
               <w:t xml:space="preserve"> </w:t>
             </w:r>
-          </w:p>
-          <w:p>
-            <w:pPr>
-              <w:pStyle w:val="ListParagraph"/>
-              <w:ind w:left="0"/>
-              <w:jc w:val="both"/>
-              <w:rPr>
-                <w:rFonts w:asciiTheme="majorBidi" w:hAnsiTheme="majorBidi" w:cstheme="majorBidi"/>
-                <w:sz w:val="24"/>
-                <w:szCs w:val="24"/>
-              </w:rPr>
-            </w:pPr>
-            <w:r>
-              <w:rPr>
-                <w:rFonts w:asciiTheme="majorBidi" w:hAnsiTheme="majorBidi" w:cstheme="majorBidi"/>
-                <w:sz w:val="24"/>
-                <w:szCs w:val="24"/>
-              </w:rPr>
-              <w:t>-</w:t>
+            <w:r>
+              <w:rPr>
+                <w:rFonts w:asciiTheme="majorBidi" w:hAnsiTheme="majorBidi" w:cstheme="majorBidi"/>
+                <w:sz w:val="24"/>
+                <w:szCs w:val="24"/>
+              </w:rPr>
+              <w:t xml:space="preserve">Remove the Lcd From </w:t>
+            </w:r>
+            <w:r>
+              <w:rPr>
+                <w:rFonts w:asciiTheme="majorBidi" w:hAnsiTheme="majorBidi" w:cstheme="majorBidi"/>
+                <w:sz w:val="24"/>
+                <w:szCs w:val="24"/>
+              </w:rPr>
+              <w:t>requirement</w:t>
+            </w:r>
+            <w:r>
+              <w:rPr>
+                <w:rFonts w:asciiTheme="majorBidi" w:hAnsiTheme="majorBidi" w:cstheme="majorBidi"/>
+                <w:sz w:val="24"/>
+                <w:szCs w:val="24"/>
+              </w:rPr>
+              <w:t xml:space="preserve"> sections</w:t>
             </w:r>
           </w:p>
         </w:tc>
@@ -2380,16 +2388,7 @@
                 <w:sz w:val="24"/>
                 <w:szCs w:val="24"/>
               </w:rPr>
-              <w:t>Req_1ST</w:t>
-            </w:r>
-            <w:r>
-              <w:rPr>
-                <w:rStyle w:val="fontstyle01"/>
-                <w:rFonts w:asciiTheme="majorBidi" w:hAnsiTheme="majorBidi" w:cstheme="majorBidi"/>
-                <w:sz w:val="24"/>
-                <w:szCs w:val="24"/>
-              </w:rPr>
-              <w:t>123_HSI_overall_00</w:t>
+              <w:t>Req_1ST123_HSI_overall_00</w:t>
             </w:r>
             <w:r>
               <w:rPr>
@@ -2429,25 +2428,7 @@
                 <w:sz w:val="24"/>
                 <w:szCs w:val="24"/>
               </w:rPr>
-              <w:t xml:space="preserve">-  </w:t>
-            </w:r>
-            <w:r>
-              <w:rPr>
-                <w:rStyle w:val="fontstyle01"/>
-                <w:rFonts w:asciiTheme="majorBidi" w:hAnsiTheme="majorBidi" w:cstheme="majorBidi"/>
-                <w:sz w:val="24"/>
-                <w:szCs w:val="24"/>
-              </w:rPr>
-              <w:t>Req_1ST123_HSI_overall_00</w:t>
-            </w:r>
-            <w:r>
-              <w:rPr>
-                <w:rStyle w:val="fontstyle01"/>
-                <w:rFonts w:asciiTheme="majorBidi" w:hAnsiTheme="majorBidi" w:cstheme="majorBidi"/>
-                <w:sz w:val="24"/>
-                <w:szCs w:val="24"/>
-              </w:rPr>
-              <w:t>7</w:t>
+              <w:t>-  Req_1ST123_HSI_overall_007</w:t>
             </w:r>
             <w:r>
               <w:rPr>
@@ -2488,25 +2469,7 @@
                 <w:szCs w:val="24"/>
               </w:rPr>
               <w:softHyphen/>
-              <w:t xml:space="preserve"> </w:t>
-            </w:r>
-            <w:r>
-              <w:rPr>
-                <w:rStyle w:val="fontstyle01"/>
-                <w:rFonts w:asciiTheme="majorBidi" w:hAnsiTheme="majorBidi" w:cstheme="majorBidi"/>
-                <w:sz w:val="24"/>
-                <w:szCs w:val="24"/>
-              </w:rPr>
-              <w:t>Req_1ST123_HSI_overall_00</w:t>
-            </w:r>
-            <w:r>
-              <w:rPr>
-                <w:rStyle w:val="fontstyle01"/>
-                <w:rFonts w:asciiTheme="majorBidi" w:hAnsiTheme="majorBidi" w:cstheme="majorBidi"/>
-                <w:sz w:val="24"/>
-                <w:szCs w:val="24"/>
-              </w:rPr>
-              <w:t>8</w:t>
+              <w:t xml:space="preserve"> Req_1ST123_HSI_overall_008</w:t>
             </w:r>
             <w:r>
               <w:rPr>
@@ -2537,25 +2500,7 @@
                 <w:sz w:val="24"/>
                 <w:szCs w:val="24"/>
               </w:rPr>
-              <w:t xml:space="preserve">-  </w:t>
-            </w:r>
-            <w:r>
-              <w:rPr>
-                <w:rStyle w:val="fontstyle01"/>
-                <w:rFonts w:asciiTheme="majorBidi" w:hAnsiTheme="majorBidi" w:cstheme="majorBidi"/>
-                <w:sz w:val="24"/>
-                <w:szCs w:val="24"/>
-              </w:rPr>
-              <w:t>Req_1ST123_HSI_overall_00</w:t>
-            </w:r>
-            <w:r>
-              <w:rPr>
-                <w:rStyle w:val="fontstyle01"/>
-                <w:rFonts w:asciiTheme="majorBidi" w:hAnsiTheme="majorBidi" w:cstheme="majorBidi"/>
-                <w:sz w:val="24"/>
-                <w:szCs w:val="24"/>
-              </w:rPr>
-              <w:t>9</w:t>
+              <w:t>-  Req_1ST123_HSI_overall_009</w:t>
             </w:r>
             <w:r>
               <w:rPr>
@@ -2587,25 +2532,7 @@
                 <w:szCs w:val="24"/>
               </w:rPr>
               <w:softHyphen/>
-              <w:t xml:space="preserve"> - </w:t>
-            </w:r>
-            <w:r>
-              <w:rPr>
-                <w:rStyle w:val="fontstyle01"/>
-                <w:rFonts w:asciiTheme="majorBidi" w:hAnsiTheme="majorBidi" w:cstheme="majorBidi"/>
-                <w:sz w:val="24"/>
-                <w:szCs w:val="24"/>
-              </w:rPr>
-              <w:t>Req_1ST</w:t>
-            </w:r>
-            <w:r>
-              <w:rPr>
-                <w:rStyle w:val="fontstyle01"/>
-                <w:rFonts w:asciiTheme="majorBidi" w:hAnsiTheme="majorBidi" w:cstheme="majorBidi"/>
-                <w:sz w:val="24"/>
-                <w:szCs w:val="24"/>
-              </w:rPr>
-              <w:t>123_HSI_overall_010</w:t>
+              <w:t xml:space="preserve"> - Req_1ST123_HSI_overall_010</w:t>
             </w:r>
             <w:r>
               <w:rPr>
@@ -2798,25 +2725,7 @@
                 <w:sz w:val="24"/>
                 <w:szCs w:val="24"/>
               </w:rPr>
-              <w:t xml:space="preserve">- </w:t>
-            </w:r>
-            <w:r>
-              <w:rPr>
-                <w:rStyle w:val="fontstyle01"/>
-                <w:rFonts w:asciiTheme="majorBidi" w:hAnsiTheme="majorBidi" w:cstheme="majorBidi"/>
-                <w:sz w:val="24"/>
-                <w:szCs w:val="24"/>
-              </w:rPr>
-              <w:t>Req_1ST123_HSI_overall_003</w:t>
-            </w:r>
-            <w:r>
-              <w:rPr>
-                <w:rStyle w:val="fontstyle01"/>
-                <w:rFonts w:asciiTheme="majorBidi" w:hAnsiTheme="majorBidi" w:cstheme="majorBidi"/>
-                <w:sz w:val="24"/>
-                <w:szCs w:val="24"/>
-              </w:rPr>
-              <w:t>-V1.1</w:t>
+              <w:t>- Req_1ST123_HSI_overall_003-V1.1</w:t>
             </w:r>
           </w:p>
           <w:p>
@@ -2846,16 +2755,7 @@
                 <w:sz w:val="24"/>
                 <w:szCs w:val="24"/>
               </w:rPr>
-              <w:t xml:space="preserve"> Req_1ST123_HSI_overall_004</w:t>
-            </w:r>
-            <w:r>
-              <w:rPr>
-                <w:rStyle w:val="fontstyle01"/>
-                <w:rFonts w:asciiTheme="majorBidi" w:hAnsiTheme="majorBidi" w:cstheme="majorBidi"/>
-                <w:sz w:val="24"/>
-                <w:szCs w:val="24"/>
-              </w:rPr>
-              <w:t>-V1.1</w:t>
+              <w:t xml:space="preserve"> Req_1ST123_HSI_overall_004-V1.1</w:t>
             </w:r>
           </w:p>
           <w:p>
@@ -2877,16 +2777,7 @@
                 <w:sz w:val="24"/>
                 <w:szCs w:val="24"/>
               </w:rPr>
-              <w:t xml:space="preserve">- </w:t>
-            </w:r>
-            <w:r>
-              <w:rPr>
-                <w:rStyle w:val="fontstyle01"/>
-                <w:rFonts w:asciiTheme="majorBidi" w:hAnsiTheme="majorBidi" w:cstheme="majorBidi"/>
-                <w:sz w:val="24"/>
-                <w:szCs w:val="24"/>
-              </w:rPr>
-              <w:t>Req_1ST123_HSI_overall_00</w:t>
+              <w:t>- Req_1ST123_HSI_overall_00</w:t>
             </w:r>
             <w:r>
               <w:rPr>
@@ -2957,7 +2848,6 @@
                 <w:sz w:val="24"/>
                 <w:szCs w:val="24"/>
               </w:rPr>
-              <w:lastRenderedPageBreak/>
               <w:t>-</w:t>
             </w:r>
             <w:r>
@@ -2967,16 +2857,7 @@
                 <w:sz w:val="24"/>
                 <w:szCs w:val="24"/>
               </w:rPr>
-              <w:t xml:space="preserve"> </w:t>
-            </w:r>
-            <w:r>
-              <w:rPr>
-                <w:rStyle w:val="fontstyle01"/>
-                <w:rFonts w:asciiTheme="majorBidi" w:hAnsiTheme="majorBidi" w:cstheme="majorBidi"/>
-                <w:sz w:val="24"/>
-                <w:szCs w:val="24"/>
-              </w:rPr>
-              <w:t>Req_1ST123_HSI_overall_002</w:t>
+              <w:t xml:space="preserve"> Req_1ST123_HSI_overall_002</w:t>
             </w:r>
             <w:r>
               <w:rPr>
@@ -4208,7 +4089,6 @@
           <w:sz w:val="36"/>
           <w:szCs w:val="36"/>
         </w:rPr>
-        <w:lastRenderedPageBreak/>
         <w:t xml:space="preserve">System </w:t>
       </w:r>
       <w:r>
@@ -4258,6 +4138,7 @@
                 <w:sz w:val="24"/>
                 <w:szCs w:val="24"/>
               </w:rPr>
+              <w:lastRenderedPageBreak/>
               <w:t>Req_ID</w:t>
             </w:r>
           </w:p>
@@ -5384,23 +5265,7 @@
                 <w:sz w:val="24"/>
                 <w:szCs w:val="24"/>
               </w:rPr>
-              <w:t>Covers_1ST123_CR_</w:t>
-            </w:r>
-            <w:r>
-              <w:rPr>
-                <w:rFonts w:asciiTheme="majorBidi" w:hAnsiTheme="majorBidi" w:cstheme="majorBidi"/>
-                <w:sz w:val="24"/>
-                <w:szCs w:val="24"/>
-              </w:rPr>
-              <w:t>02</w:t>
-            </w:r>
-            <w:r>
-              <w:rPr>
-                <w:rFonts w:asciiTheme="majorBidi" w:hAnsiTheme="majorBidi" w:cstheme="majorBidi"/>
-                <w:sz w:val="24"/>
-                <w:szCs w:val="24"/>
-              </w:rPr>
-              <w:t>-V1.0</w:t>
+              <w:t>Covers_1ST123_CR_02-V1.0</w:t>
             </w:r>
           </w:p>
         </w:tc>
@@ -5593,7 +5458,6 @@
                 <w:sz w:val="24"/>
                 <w:szCs w:val="24"/>
               </w:rPr>
-              <w:lastRenderedPageBreak/>
               <w:t>Req_ID</w:t>
             </w:r>
           </w:p>
@@ -5760,6 +5624,7 @@
                 <w:sz w:val="24"/>
                 <w:szCs w:val="24"/>
               </w:rPr>
+              <w:lastRenderedPageBreak/>
               <w:t>Description:</w:t>
             </w:r>
           </w:p>
@@ -6117,16 +5982,7 @@
                 <w:sz w:val="24"/>
                 <w:szCs w:val="24"/>
               </w:rPr>
-              <w:t>Req_1ST123_HSI_overall_00</w:t>
-            </w:r>
-            <w:r>
-              <w:rPr>
-                <w:rStyle w:val="fontstyle01"/>
-                <w:rFonts w:asciiTheme="majorBidi" w:hAnsiTheme="majorBidi" w:cstheme="majorBidi"/>
-                <w:sz w:val="24"/>
-                <w:szCs w:val="24"/>
-              </w:rPr>
-              <w:t>7</w:t>
+              <w:t>Req_1ST123_HSI_overall_007</w:t>
             </w:r>
             <w:r>
               <w:rPr>
@@ -6468,16 +6324,7 @@
                 <w:sz w:val="24"/>
                 <w:szCs w:val="24"/>
               </w:rPr>
-              <w:t>Req_1ST123_HSI_overall_00</w:t>
-            </w:r>
-            <w:r>
-              <w:rPr>
-                <w:rStyle w:val="fontstyle01"/>
-                <w:rFonts w:asciiTheme="majorBidi" w:hAnsiTheme="majorBidi" w:cstheme="majorBidi"/>
-                <w:sz w:val="24"/>
-                <w:szCs w:val="24"/>
-              </w:rPr>
-              <w:t>8</w:t>
+              <w:t>Req_1ST123_HSI_overall_008</w:t>
             </w:r>
             <w:r>
               <w:rPr>
@@ -6818,6 +6665,7 @@
                 <w:sz w:val="24"/>
                 <w:szCs w:val="24"/>
               </w:rPr>
+              <w:lastRenderedPageBreak/>
               <w:t>Req_ID</w:t>
             </w:r>
           </w:p>
@@ -6844,16 +6692,7 @@
                 <w:sz w:val="24"/>
                 <w:szCs w:val="24"/>
               </w:rPr>
-              <w:t>Req_1ST123_HSI_overall_00</w:t>
-            </w:r>
-            <w:r>
-              <w:rPr>
-                <w:rStyle w:val="fontstyle01"/>
-                <w:rFonts w:asciiTheme="majorBidi" w:hAnsiTheme="majorBidi" w:cstheme="majorBidi"/>
-                <w:sz w:val="24"/>
-                <w:szCs w:val="24"/>
-              </w:rPr>
-              <w:t>9</w:t>
+              <w:t>Req_1ST123_HSI_overall_009</w:t>
             </w:r>
             <w:r>
               <w:rPr>
@@ -7438,18 +7277,28 @@
           <w:szCs w:val="24"/>
         </w:rPr>
       </w:pPr>
-    </w:p>
-    <w:p>
-      <w:pPr>
-        <w:jc w:val="both"/>
-        <w:rPr>
-          <w:rFonts w:asciiTheme="majorBidi" w:hAnsiTheme="majorBidi" w:cstheme="majorBidi"/>
-          <w:sz w:val="24"/>
-          <w:szCs w:val="24"/>
-        </w:rPr>
-      </w:pPr>
       <w:bookmarkStart w:id="11" w:name="_GoBack"/>
       <w:bookmarkEnd w:id="11"/>
+    </w:p>
+    <w:p>
+      <w:pPr>
+        <w:jc w:val="both"/>
+        <w:rPr>
+          <w:rFonts w:asciiTheme="majorBidi" w:hAnsiTheme="majorBidi" w:cstheme="majorBidi"/>
+          <w:sz w:val="24"/>
+          <w:szCs w:val="24"/>
+        </w:rPr>
+      </w:pPr>
+    </w:p>
+    <w:p>
+      <w:pPr>
+        <w:jc w:val="both"/>
+        <w:rPr>
+          <w:rFonts w:asciiTheme="majorBidi" w:hAnsiTheme="majorBidi" w:cstheme="majorBidi"/>
+          <w:sz w:val="24"/>
+          <w:szCs w:val="24"/>
+        </w:rPr>
+      </w:pPr>
     </w:p>
     <w:p>
       <w:pPr>
@@ -8222,26 +8071,6 @@
         </w:rPr>
       </w:pPr>
     </w:p>
-    <w:p>
-      <w:pPr>
-        <w:jc w:val="both"/>
-        <w:rPr>
-          <w:rFonts w:asciiTheme="majorBidi" w:hAnsiTheme="majorBidi" w:cstheme="majorBidi"/>
-          <w:sz w:val="24"/>
-          <w:szCs w:val="24"/>
-        </w:rPr>
-      </w:pPr>
-    </w:p>
-    <w:p>
-      <w:pPr>
-        <w:jc w:val="both"/>
-        <w:rPr>
-          <w:rFonts w:asciiTheme="majorBidi" w:hAnsiTheme="majorBidi" w:cstheme="majorBidi"/>
-          <w:sz w:val="24"/>
-          <w:szCs w:val="24"/>
-        </w:rPr>
-      </w:pPr>
-    </w:p>
     <w:sectPr>
       <w:footerReference w:type="default" r:id="rId8"/>
       <w:pgSz w:w="12240" w:h="15840"/>
@@ -8256,7 +8085,7 @@
 </file>
 
 <file path=word/endnotes.xml><?xml version="1.0" encoding="utf-8"?>
-<w:endnotes xmlns:wpc="http://schemas.microsoft.com/office/word/2010/wordprocessingCanvas" xmlns:cx="http://schemas.microsoft.com/office/drawing/2014/chartex" xmlns:mc="http://schemas.openxmlformats.org/markup-compatibility/2006" xmlns:o="urn:schemas-microsoft-com:office:office" xmlns:r="http://schemas.openxmlformats.org/officeDocument/2006/relationships" xmlns:m="http://schemas.openxmlformats.org/officeDocument/2006/math" xmlns:v="urn:schemas-microsoft-com:vml" xmlns:wp14="http://schemas.microsoft.com/office/word/2010/wordprocessingDrawing" xmlns:wp="http://schemas.openxmlformats.org/drawingml/2006/wordprocessingDrawing" xmlns:w10="urn:schemas-microsoft-com:office:word" xmlns:w="http://schemas.openxmlformats.org/wordprocessingml/2006/main" xmlns:w14="http://schemas.microsoft.com/office/word/2010/wordml" xmlns:w15="http://schemas.microsoft.com/office/word/2012/wordml" xmlns:w16se="http://schemas.microsoft.com/office/word/2015/wordml/symex" xmlns:wpg="http://schemas.microsoft.com/office/word/2010/wordprocessingGroup" xmlns:wpi="http://schemas.microsoft.com/office/word/2010/wordprocessingInk" xmlns:wne="http://schemas.microsoft.com/office/word/2006/wordml" xmlns:wps="http://schemas.microsoft.com/office/word/2010/wordprocessingShape" mc:Ignorable="w14 w15 w16se wp14">
+<w:endnotes xmlns:wpc="http://schemas.microsoft.com/office/word/2010/wordprocessingCanvas" xmlns:mc="http://schemas.openxmlformats.org/markup-compatibility/2006" xmlns:o="urn:schemas-microsoft-com:office:office" xmlns:r="http://schemas.openxmlformats.org/officeDocument/2006/relationships" xmlns:m="http://schemas.openxmlformats.org/officeDocument/2006/math" xmlns:v="urn:schemas-microsoft-com:vml" xmlns:wp14="http://schemas.microsoft.com/office/word/2010/wordprocessingDrawing" xmlns:wp="http://schemas.openxmlformats.org/drawingml/2006/wordprocessingDrawing" xmlns:w10="urn:schemas-microsoft-com:office:word" xmlns:w="http://schemas.openxmlformats.org/wordprocessingml/2006/main" xmlns:w14="http://schemas.microsoft.com/office/word/2010/wordml" xmlns:w15="http://schemas.microsoft.com/office/word/2012/wordml" xmlns:wpg="http://schemas.microsoft.com/office/word/2010/wordprocessingGroup" xmlns:wpi="http://schemas.microsoft.com/office/word/2010/wordprocessingInk" xmlns:wne="http://schemas.microsoft.com/office/word/2006/wordml" xmlns:wps="http://schemas.microsoft.com/office/word/2010/wordprocessingShape" mc:Ignorable="w14 w15 wp14">
   <w:endnote w:type="separator" w:id="-1">
     <w:p>
       <w:pPr>
@@ -8281,7 +8110,7 @@
 </file>
 
 <file path=word/footer1.xml><?xml version="1.0" encoding="utf-8"?>
-<w:ftr xmlns:wpc="http://schemas.microsoft.com/office/word/2010/wordprocessingCanvas" xmlns:cx="http://schemas.microsoft.com/office/drawing/2014/chartex" xmlns:mc="http://schemas.openxmlformats.org/markup-compatibility/2006" xmlns:o="urn:schemas-microsoft-com:office:office" xmlns:r="http://schemas.openxmlformats.org/officeDocument/2006/relationships" xmlns:m="http://schemas.openxmlformats.org/officeDocument/2006/math" xmlns:v="urn:schemas-microsoft-com:vml" xmlns:wp14="http://schemas.microsoft.com/office/word/2010/wordprocessingDrawing" xmlns:wp="http://schemas.openxmlformats.org/drawingml/2006/wordprocessingDrawing" xmlns:w10="urn:schemas-microsoft-com:office:word" xmlns:w="http://schemas.openxmlformats.org/wordprocessingml/2006/main" xmlns:w14="http://schemas.microsoft.com/office/word/2010/wordml" xmlns:w15="http://schemas.microsoft.com/office/word/2012/wordml" xmlns:w16se="http://schemas.microsoft.com/office/word/2015/wordml/symex" xmlns:wpg="http://schemas.microsoft.com/office/word/2010/wordprocessingGroup" xmlns:wpi="http://schemas.microsoft.com/office/word/2010/wordprocessingInk" xmlns:wne="http://schemas.microsoft.com/office/word/2006/wordml" xmlns:wps="http://schemas.microsoft.com/office/word/2010/wordprocessingShape" mc:Ignorable="w14 w15 w16se wp14">
+<w:ftr xmlns:wpc="http://schemas.microsoft.com/office/word/2010/wordprocessingCanvas" xmlns:mc="http://schemas.openxmlformats.org/markup-compatibility/2006" xmlns:o="urn:schemas-microsoft-com:office:office" xmlns:r="http://schemas.openxmlformats.org/officeDocument/2006/relationships" xmlns:m="http://schemas.openxmlformats.org/officeDocument/2006/math" xmlns:v="urn:schemas-microsoft-com:vml" xmlns:wp14="http://schemas.microsoft.com/office/word/2010/wordprocessingDrawing" xmlns:wp="http://schemas.openxmlformats.org/drawingml/2006/wordprocessingDrawing" xmlns:w10="urn:schemas-microsoft-com:office:word" xmlns:w="http://schemas.openxmlformats.org/wordprocessingml/2006/main" xmlns:w14="http://schemas.microsoft.com/office/word/2010/wordml" xmlns:w15="http://schemas.microsoft.com/office/word/2012/wordml" xmlns:wpg="http://schemas.microsoft.com/office/word/2010/wordprocessingGroup" xmlns:wpi="http://schemas.microsoft.com/office/word/2010/wordprocessingInk" xmlns:wne="http://schemas.microsoft.com/office/word/2006/wordml" xmlns:wps="http://schemas.microsoft.com/office/word/2010/wordprocessingShape" mc:Ignorable="w14 w15 wp14">
   <w:sdt>
     <w:sdtPr>
       <w:id w:val="-1627158323"/>
@@ -8314,7 +8143,7 @@
           <w:rPr>
             <w:noProof/>
           </w:rPr>
-          <w:t>1</w:t>
+          <w:t>9</w:t>
         </w:r>
         <w:r>
           <w:rPr>
@@ -8334,7 +8163,7 @@
 </file>
 
 <file path=word/footnotes.xml><?xml version="1.0" encoding="utf-8"?>
-<w:footnotes xmlns:wpc="http://schemas.microsoft.com/office/word/2010/wordprocessingCanvas" xmlns:cx="http://schemas.microsoft.com/office/drawing/2014/chartex" xmlns:mc="http://schemas.openxmlformats.org/markup-compatibility/2006" xmlns:o="urn:schemas-microsoft-com:office:office" xmlns:r="http://schemas.openxmlformats.org/officeDocument/2006/relationships" xmlns:m="http://schemas.openxmlformats.org/officeDocument/2006/math" xmlns:v="urn:schemas-microsoft-com:vml" xmlns:wp14="http://schemas.microsoft.com/office/word/2010/wordprocessingDrawing" xmlns:wp="http://schemas.openxmlformats.org/drawingml/2006/wordprocessingDrawing" xmlns:w10="urn:schemas-microsoft-com:office:word" xmlns:w="http://schemas.openxmlformats.org/wordprocessingml/2006/main" xmlns:w14="http://schemas.microsoft.com/office/word/2010/wordml" xmlns:w15="http://schemas.microsoft.com/office/word/2012/wordml" xmlns:w16se="http://schemas.microsoft.com/office/word/2015/wordml/symex" xmlns:wpg="http://schemas.microsoft.com/office/word/2010/wordprocessingGroup" xmlns:wpi="http://schemas.microsoft.com/office/word/2010/wordprocessingInk" xmlns:wne="http://schemas.microsoft.com/office/word/2006/wordml" xmlns:wps="http://schemas.microsoft.com/office/word/2010/wordprocessingShape" mc:Ignorable="w14 w15 w16se wp14">
+<w:footnotes xmlns:wpc="http://schemas.microsoft.com/office/word/2010/wordprocessingCanvas" xmlns:mc="http://schemas.openxmlformats.org/markup-compatibility/2006" xmlns:o="urn:schemas-microsoft-com:office:office" xmlns:r="http://schemas.openxmlformats.org/officeDocument/2006/relationships" xmlns:m="http://schemas.openxmlformats.org/officeDocument/2006/math" xmlns:v="urn:schemas-microsoft-com:vml" xmlns:wp14="http://schemas.microsoft.com/office/word/2010/wordprocessingDrawing" xmlns:wp="http://schemas.openxmlformats.org/drawingml/2006/wordprocessingDrawing" xmlns:w10="urn:schemas-microsoft-com:office:word" xmlns:w="http://schemas.openxmlformats.org/wordprocessingml/2006/main" xmlns:w14="http://schemas.microsoft.com/office/word/2010/wordml" xmlns:w15="http://schemas.microsoft.com/office/word/2012/wordml" xmlns:wpg="http://schemas.microsoft.com/office/word/2010/wordprocessingGroup" xmlns:wpi="http://schemas.microsoft.com/office/word/2010/wordprocessingInk" xmlns:wne="http://schemas.microsoft.com/office/word/2006/wordml" xmlns:wps="http://schemas.microsoft.com/office/word/2010/wordprocessingShape" mc:Ignorable="w14 w15 wp14">
   <w:footnote w:type="separator" w:id="-1">
     <w:p>
       <w:pPr>
@@ -8359,7 +8188,7 @@
 </file>
 
 <file path=word/numbering.xml><?xml version="1.0" encoding="utf-8"?>
-<w:numbering xmlns:wpc="http://schemas.microsoft.com/office/word/2010/wordprocessingCanvas" xmlns:cx="http://schemas.microsoft.com/office/drawing/2014/chartex" xmlns:mc="http://schemas.openxmlformats.org/markup-compatibility/2006" xmlns:o="urn:schemas-microsoft-com:office:office" xmlns:r="http://schemas.openxmlformats.org/officeDocument/2006/relationships" xmlns:m="http://schemas.openxmlformats.org/officeDocument/2006/math" xmlns:v="urn:schemas-microsoft-com:vml" xmlns:wp14="http://schemas.microsoft.com/office/word/2010/wordprocessingDrawing" xmlns:wp="http://schemas.openxmlformats.org/drawingml/2006/wordprocessingDrawing" xmlns:w10="urn:schemas-microsoft-com:office:word" xmlns:w="http://schemas.openxmlformats.org/wordprocessingml/2006/main" xmlns:w14="http://schemas.microsoft.com/office/word/2010/wordml" xmlns:w15="http://schemas.microsoft.com/office/word/2012/wordml" xmlns:w16se="http://schemas.microsoft.com/office/word/2015/wordml/symex" xmlns:wpg="http://schemas.microsoft.com/office/word/2010/wordprocessingGroup" xmlns:wpi="http://schemas.microsoft.com/office/word/2010/wordprocessingInk" xmlns:wne="http://schemas.microsoft.com/office/word/2006/wordml" xmlns:wps="http://schemas.microsoft.com/office/word/2010/wordprocessingShape" mc:Ignorable="w14 w15 w16se wp14">
+<w:numbering xmlns:wpc="http://schemas.microsoft.com/office/word/2010/wordprocessingCanvas" xmlns:mc="http://schemas.openxmlformats.org/markup-compatibility/2006" xmlns:o="urn:schemas-microsoft-com:office:office" xmlns:r="http://schemas.openxmlformats.org/officeDocument/2006/relationships" xmlns:m="http://schemas.openxmlformats.org/officeDocument/2006/math" xmlns:v="urn:schemas-microsoft-com:vml" xmlns:wp14="http://schemas.microsoft.com/office/word/2010/wordprocessingDrawing" xmlns:wp="http://schemas.openxmlformats.org/drawingml/2006/wordprocessingDrawing" xmlns:w10="urn:schemas-microsoft-com:office:word" xmlns:w="http://schemas.openxmlformats.org/wordprocessingml/2006/main" xmlns:w14="http://schemas.microsoft.com/office/word/2010/wordml" xmlns:w15="http://schemas.microsoft.com/office/word/2012/wordml" xmlns:wpg="http://schemas.microsoft.com/office/word/2010/wordprocessingGroup" xmlns:wpi="http://schemas.microsoft.com/office/word/2010/wordprocessingInk" xmlns:wne="http://schemas.microsoft.com/office/word/2006/wordml" xmlns:wps="http://schemas.microsoft.com/office/word/2010/wordprocessingShape" mc:Ignorable="w14 w15 wp14">
   <w:abstractNum w:abstractNumId="0" w15:restartNumberingAfterBreak="0">
     <w:nsid w:val="07CC41D7"/>
     <w:multiLevelType w:val="multilevel"/>
@@ -10348,7 +10177,7 @@
 </file>
 
 <file path=word/styles.xml><?xml version="1.0" encoding="utf-8"?>
-<w:styles xmlns:mc="http://schemas.openxmlformats.org/markup-compatibility/2006" xmlns:r="http://schemas.openxmlformats.org/officeDocument/2006/relationships" xmlns:w="http://schemas.openxmlformats.org/wordprocessingml/2006/main" xmlns:w14="http://schemas.microsoft.com/office/word/2010/wordml" xmlns:w15="http://schemas.microsoft.com/office/word/2012/wordml" xmlns:w16se="http://schemas.microsoft.com/office/word/2015/wordml/symex" mc:Ignorable="w14 w15 w16se">
+<w:styles xmlns:mc="http://schemas.openxmlformats.org/markup-compatibility/2006" xmlns:r="http://schemas.openxmlformats.org/officeDocument/2006/relationships" xmlns:w="http://schemas.openxmlformats.org/wordprocessingml/2006/main" xmlns:w14="http://schemas.microsoft.com/office/word/2010/wordml" xmlns:w15="http://schemas.microsoft.com/office/word/2012/wordml" mc:Ignorable="w14 w15">
   <w:docDefaults>
     <w:rPrDefault>
       <w:rPr>
@@ -11069,7 +10898,7 @@
 </file>
 
 <file path=word/glossary/document.xml><?xml version="1.0" encoding="utf-8"?>
-<w:glossaryDocument xmlns:wpc="http://schemas.microsoft.com/office/word/2010/wordprocessingCanvas" xmlns:cx="http://schemas.microsoft.com/office/drawing/2014/chartex" xmlns:mc="http://schemas.openxmlformats.org/markup-compatibility/2006" xmlns:o="urn:schemas-microsoft-com:office:office" xmlns:r="http://schemas.openxmlformats.org/officeDocument/2006/relationships" xmlns:m="http://schemas.openxmlformats.org/officeDocument/2006/math" xmlns:v="urn:schemas-microsoft-com:vml" xmlns:wp14="http://schemas.microsoft.com/office/word/2010/wordprocessingDrawing" xmlns:wp="http://schemas.openxmlformats.org/drawingml/2006/wordprocessingDrawing" xmlns:w10="urn:schemas-microsoft-com:office:word" xmlns:w="http://schemas.openxmlformats.org/wordprocessingml/2006/main" xmlns:w14="http://schemas.microsoft.com/office/word/2010/wordml" xmlns:w15="http://schemas.microsoft.com/office/word/2012/wordml" xmlns:w16se="http://schemas.microsoft.com/office/word/2015/wordml/symex" xmlns:wpg="http://schemas.microsoft.com/office/word/2010/wordprocessingGroup" xmlns:wpi="http://schemas.microsoft.com/office/word/2010/wordprocessingInk" xmlns:wne="http://schemas.microsoft.com/office/word/2006/wordml" xmlns:wps="http://schemas.microsoft.com/office/word/2010/wordprocessingShape" mc:Ignorable="w14 w15 w16se wp14">
+<w:glossaryDocument xmlns:wpc="http://schemas.microsoft.com/office/word/2010/wordprocessingCanvas" xmlns:mc="http://schemas.openxmlformats.org/markup-compatibility/2006" xmlns:o="urn:schemas-microsoft-com:office:office" xmlns:r="http://schemas.openxmlformats.org/officeDocument/2006/relationships" xmlns:m="http://schemas.openxmlformats.org/officeDocument/2006/math" xmlns:v="urn:schemas-microsoft-com:vml" xmlns:wp14="http://schemas.microsoft.com/office/word/2010/wordprocessingDrawing" xmlns:wp="http://schemas.openxmlformats.org/drawingml/2006/wordprocessingDrawing" xmlns:w10="urn:schemas-microsoft-com:office:word" xmlns:w="http://schemas.openxmlformats.org/wordprocessingml/2006/main" xmlns:w14="http://schemas.microsoft.com/office/word/2010/wordml" xmlns:w15="http://schemas.microsoft.com/office/word/2012/wordml" xmlns:wpg="http://schemas.microsoft.com/office/word/2010/wordprocessingGroup" xmlns:wpi="http://schemas.microsoft.com/office/word/2010/wordprocessingInk" xmlns:wne="http://schemas.microsoft.com/office/word/2006/wordml" xmlns:wps="http://schemas.microsoft.com/office/word/2010/wordprocessingShape" mc:Ignorable="w14 w15 wp14">
   <w:docParts>
     <w:docPart>
       <w:docPartPr>
@@ -11139,13 +10968,13 @@
 </file>
 
 <file path=word/glossary/fontTable.xml><?xml version="1.0" encoding="utf-8"?>
-<w:fonts xmlns:mc="http://schemas.openxmlformats.org/markup-compatibility/2006" xmlns:r="http://schemas.openxmlformats.org/officeDocument/2006/relationships" xmlns:w="http://schemas.openxmlformats.org/wordprocessingml/2006/main" xmlns:w14="http://schemas.microsoft.com/office/word/2010/wordml" xmlns:w15="http://schemas.microsoft.com/office/word/2012/wordml" xmlns:w16se="http://schemas.microsoft.com/office/word/2015/wordml/symex" mc:Ignorable="w14 w15 w16se">
+<w:fonts xmlns:mc="http://schemas.openxmlformats.org/markup-compatibility/2006" xmlns:r="http://schemas.openxmlformats.org/officeDocument/2006/relationships" xmlns:w="http://schemas.openxmlformats.org/wordprocessingml/2006/main" xmlns:w14="http://schemas.microsoft.com/office/word/2010/wordml" xmlns:w15="http://schemas.microsoft.com/office/word/2012/wordml" mc:Ignorable="w14 w15">
   <w:font w:name="Times New Roman">
     <w:panose1 w:val="02020603050405020304"/>
     <w:charset w:val="00"/>
     <w:family w:val="roman"/>
     <w:pitch w:val="variable"/>
-    <w:sig w:usb0="E0002EFF" w:usb1="C000785B" w:usb2="00000009" w:usb3="00000000" w:csb0="000001FF" w:csb1="00000000"/>
+    <w:sig w:usb0="E0002AFF" w:usb1="C0007841" w:usb2="00000009" w:usb3="00000000" w:csb0="000001FF" w:csb1="00000000"/>
   </w:font>
   <w:font w:name="Symbol">
     <w:panose1 w:val="05050102010706020507"/>
@@ -11159,7 +10988,7 @@
     <w:charset w:val="00"/>
     <w:family w:val="modern"/>
     <w:pitch w:val="fixed"/>
-    <w:sig w:usb0="E0002EFF" w:usb1="C0007843" w:usb2="00000009" w:usb3="00000000" w:csb0="000001FF" w:csb1="00000000"/>
+    <w:sig w:usb0="E0002AFF" w:usb1="C0007843" w:usb2="00000009" w:usb3="00000000" w:csb0="000001FF" w:csb1="00000000"/>
   </w:font>
   <w:font w:name="Wingdings">
     <w:panose1 w:val="05000000000000000000"/>
@@ -11173,21 +11002,21 @@
     <w:charset w:val="00"/>
     <w:family w:val="swiss"/>
     <w:pitch w:val="variable"/>
-    <w:sig w:usb0="E4002EFF" w:usb1="C000247B" w:usb2="00000009" w:usb3="00000000" w:csb0="000001FF" w:csb1="00000000"/>
+    <w:sig w:usb0="E00002FF" w:usb1="4000ACFF" w:usb2="00000001" w:usb3="00000000" w:csb0="0000019F" w:csb1="00000000"/>
   </w:font>
   <w:font w:name="Arial">
     <w:panose1 w:val="020B0604020202020204"/>
     <w:charset w:val="00"/>
     <w:family w:val="swiss"/>
     <w:pitch w:val="variable"/>
-    <w:sig w:usb0="E0002EFF" w:usb1="C000785B" w:usb2="00000009" w:usb3="00000000" w:csb0="000001FF" w:csb1="00000000"/>
+    <w:sig w:usb0="E0002AFF" w:usb1="C0007843" w:usb2="00000009" w:usb3="00000000" w:csb0="000001FF" w:csb1="00000000"/>
   </w:font>
   <w:font w:name="Calibri Light">
     <w:panose1 w:val="020F0302020204030204"/>
     <w:charset w:val="00"/>
     <w:family w:val="swiss"/>
     <w:pitch w:val="variable"/>
-    <w:sig w:usb0="E4002EFF" w:usb1="C000247B" w:usb2="00000009" w:usb3="00000000" w:csb0="000001FF" w:csb1="00000000"/>
+    <w:sig w:usb0="A00002EF" w:usb1="4000207B" w:usb2="00000000" w:usb3="00000000" w:csb0="0000019F" w:csb1="00000000"/>
   </w:font>
   <w:font w:name="ArialMT">
     <w:altName w:val="Times New Roman"/>
@@ -11202,10 +11031,10 @@
     <w:charset w:val="00"/>
     <w:family w:val="swiss"/>
     <w:pitch w:val="variable"/>
-    <w:sig w:usb0="E4002EFF" w:usb1="C000E47F" w:usb2="00000009" w:usb3="00000000" w:csb0="000001FF" w:csb1="00000000"/>
+    <w:sig w:usb0="E10022FF" w:usb1="C000E47F" w:usb2="00000029" w:usb3="00000000" w:csb0="000001DF" w:csb1="00000000"/>
   </w:font>
   <w:font w:name="Adobe Heiti Std R">
-    <w:panose1 w:val="020B0400000000000000"/>
+    <w:panose1 w:val="00000000000000000000"/>
     <w:charset w:val="80"/>
     <w:family w:val="swiss"/>
     <w:notTrueType/>
@@ -11216,7 +11045,7 @@
 </file>
 
 <file path=word/glossary/settings.xml><?xml version="1.0" encoding="utf-8"?>
-<w:settings xmlns:mc="http://schemas.openxmlformats.org/markup-compatibility/2006" xmlns:o="urn:schemas-microsoft-com:office:office" xmlns:r="http://schemas.openxmlformats.org/officeDocument/2006/relationships" xmlns:m="http://schemas.openxmlformats.org/officeDocument/2006/math" xmlns:v="urn:schemas-microsoft-com:vml" xmlns:w10="urn:schemas-microsoft-com:office:word" xmlns:w="http://schemas.openxmlformats.org/wordprocessingml/2006/main" xmlns:w14="http://schemas.microsoft.com/office/word/2010/wordml" xmlns:w15="http://schemas.microsoft.com/office/word/2012/wordml" xmlns:w16se="http://schemas.microsoft.com/office/word/2015/wordml/symex" xmlns:sl="http://schemas.openxmlformats.org/schemaLibrary/2006/main" mc:Ignorable="w14 w15 w16se">
+<w:settings xmlns:mc="http://schemas.openxmlformats.org/markup-compatibility/2006" xmlns:o="urn:schemas-microsoft-com:office:office" xmlns:r="http://schemas.openxmlformats.org/officeDocument/2006/relationships" xmlns:m="http://schemas.openxmlformats.org/officeDocument/2006/math" xmlns:v="urn:schemas-microsoft-com:vml" xmlns:w10="urn:schemas-microsoft-com:office:word" xmlns:w="http://schemas.openxmlformats.org/wordprocessingml/2006/main" xmlns:w14="http://schemas.microsoft.com/office/word/2010/wordml" xmlns:w15="http://schemas.microsoft.com/office/word/2012/wordml" xmlns:sl="http://schemas.openxmlformats.org/schemaLibrary/2006/main" mc:Ignorable="w14 w15">
   <w:view w:val="normal"/>
   <w:defaultTabStop w:val="720"/>
   <w:characterSpacingControl w:val="doNotCompress"/>
@@ -11234,6 +11063,7 @@
     <w:rsid w:val="000F433C"/>
     <w:rsid w:val="00223C29"/>
     <w:rsid w:val="002B3FCD"/>
+    <w:rsid w:val="003777FE"/>
     <w:rsid w:val="00535D4E"/>
     <w:rsid w:val="005708BE"/>
     <w:rsid w:val="00826D31"/>
@@ -11264,7 +11094,7 @@
 </file>
 
 <file path=word/glossary/styles.xml><?xml version="1.0" encoding="utf-8"?>
-<w:styles xmlns:mc="http://schemas.openxmlformats.org/markup-compatibility/2006" xmlns:r="http://schemas.openxmlformats.org/officeDocument/2006/relationships" xmlns:w="http://schemas.openxmlformats.org/wordprocessingml/2006/main" xmlns:w14="http://schemas.microsoft.com/office/word/2010/wordml" xmlns:w15="http://schemas.microsoft.com/office/word/2012/wordml" xmlns:w16se="http://schemas.microsoft.com/office/word/2015/wordml/symex" mc:Ignorable="w14 w15 w16se">
+<w:styles xmlns:mc="http://schemas.openxmlformats.org/markup-compatibility/2006" xmlns:r="http://schemas.openxmlformats.org/officeDocument/2006/relationships" xmlns:w="http://schemas.openxmlformats.org/wordprocessingml/2006/main" xmlns:w14="http://schemas.microsoft.com/office/word/2010/wordml" xmlns:w15="http://schemas.microsoft.com/office/word/2012/wordml" mc:Ignorable="w14 w15">
   <w:docDefaults>
     <w:rPrDefault>
       <w:rPr>
@@ -11700,7 +11530,7 @@
 </file>
 
 <file path=word/glossary/webSettings.xml><?xml version="1.0" encoding="utf-8"?>
-<w:webSettings xmlns:mc="http://schemas.openxmlformats.org/markup-compatibility/2006" xmlns:r="http://schemas.openxmlformats.org/officeDocument/2006/relationships" xmlns:w="http://schemas.openxmlformats.org/wordprocessingml/2006/main" xmlns:w14="http://schemas.microsoft.com/office/word/2010/wordml" xmlns:w15="http://schemas.microsoft.com/office/word/2012/wordml" xmlns:w16se="http://schemas.microsoft.com/office/word/2015/wordml/symex" mc:Ignorable="w14 w15 w16se">
+<w:webSettings xmlns:mc="http://schemas.openxmlformats.org/markup-compatibility/2006" xmlns:r="http://schemas.openxmlformats.org/officeDocument/2006/relationships" xmlns:w="http://schemas.openxmlformats.org/wordprocessingml/2006/main" xmlns:w14="http://schemas.microsoft.com/office/word/2010/wordml" xmlns:w15="http://schemas.microsoft.com/office/word/2012/wordml" mc:Ignorable="w14 w15">
   <w:optimizeForBrowser/>
   <w:allowPNG/>
 </w:webSettings>

</xml_diff>

<commit_message>
HSI v1.4 by HM
</commit_message>
<xml_diff>
--- a/SWE/Input documents/HSI/PO1_HSI_DGC.docx
+++ b/SWE/Input documents/HSI/PO1_HSI_DGC.docx
@@ -673,96 +673,6 @@
           <w:szCs w:val="24"/>
         </w:rPr>
       </w:pPr>
-      <w:hyperlink w:anchor="LCDFeatures" w:history="1">
-        <w:r>
-          <w:rPr>
-            <w:rStyle w:val="Hyperlink"/>
-            <w:rFonts w:asciiTheme="majorBidi" w:hAnsiTheme="majorBidi" w:cstheme="majorBidi"/>
-            <w:color w:val="auto"/>
-            <w:sz w:val="24"/>
-            <w:szCs w:val="24"/>
-            <w:u w:val="none"/>
-          </w:rPr>
-          <w:t>L</w:t>
-        </w:r>
-        <w:r>
-          <w:rPr>
-            <w:rStyle w:val="Hyperlink"/>
-            <w:rFonts w:asciiTheme="majorBidi" w:hAnsiTheme="majorBidi" w:cstheme="majorBidi"/>
-            <w:color w:val="auto"/>
-            <w:sz w:val="24"/>
-            <w:szCs w:val="24"/>
-            <w:u w:val="none"/>
-          </w:rPr>
-          <w:t>CD</w:t>
-        </w:r>
-        <w:r>
-          <w:rPr>
-            <w:rStyle w:val="Hyperlink"/>
-            <w:rFonts w:asciiTheme="majorBidi" w:hAnsiTheme="majorBidi" w:cstheme="majorBidi"/>
-            <w:color w:val="auto"/>
-            <w:sz w:val="24"/>
-            <w:szCs w:val="24"/>
-            <w:u w:val="none"/>
-          </w:rPr>
-          <w:t xml:space="preserve"> Features</w:t>
-        </w:r>
-      </w:hyperlink>
-      <w:r>
-        <w:rPr>
-          <w:rFonts w:asciiTheme="majorBidi" w:hAnsiTheme="majorBidi" w:cstheme="majorBidi"/>
-          <w:sz w:val="24"/>
-          <w:szCs w:val="24"/>
-        </w:rPr>
-        <w:t xml:space="preserve"> …………</w:t>
-      </w:r>
-      <w:r>
-        <w:rPr>
-          <w:rFonts w:asciiTheme="majorBidi" w:hAnsiTheme="majorBidi" w:cstheme="majorBidi"/>
-          <w:sz w:val="24"/>
-          <w:szCs w:val="24"/>
-        </w:rPr>
-        <w:t>...</w:t>
-      </w:r>
-      <w:r>
-        <w:rPr>
-          <w:rFonts w:asciiTheme="majorBidi" w:hAnsiTheme="majorBidi" w:cstheme="majorBidi"/>
-          <w:sz w:val="24"/>
-          <w:szCs w:val="24"/>
-        </w:rPr>
-        <w:t>…………………………………………………………...…</w:t>
-      </w:r>
-      <w:r>
-        <w:rPr>
-          <w:rFonts w:asciiTheme="majorBidi" w:hAnsiTheme="majorBidi" w:cstheme="majorBidi"/>
-          <w:sz w:val="24"/>
-          <w:szCs w:val="24"/>
-        </w:rPr>
-        <w:t>.</w:t>
-      </w:r>
-      <w:r>
-        <w:rPr>
-          <w:rFonts w:asciiTheme="majorBidi" w:hAnsiTheme="majorBidi" w:cstheme="majorBidi"/>
-          <w:sz w:val="24"/>
-          <w:szCs w:val="24"/>
-        </w:rPr>
-        <w:t>..5</w:t>
-      </w:r>
-    </w:p>
-    <w:p>
-      <w:pPr>
-        <w:pStyle w:val="ListParagraph"/>
-        <w:numPr>
-          <w:ilvl w:val="0"/>
-          <w:numId w:val="1"/>
-        </w:numPr>
-        <w:jc w:val="both"/>
-        <w:rPr>
-          <w:rFonts w:asciiTheme="majorBidi" w:hAnsiTheme="majorBidi" w:cstheme="majorBidi"/>
-          <w:sz w:val="24"/>
-          <w:szCs w:val="24"/>
-        </w:rPr>
-      </w:pPr>
       <w:hyperlink w:anchor="HardwareFeatures" w:history="1">
         <w:r>
           <w:rPr>
@@ -1283,7 +1193,7 @@
                 <w:sz w:val="24"/>
                 <w:szCs w:val="24"/>
               </w:rPr>
-              <w:t>NM</w:t>
+              <w:t>HM</w:t>
             </w:r>
           </w:p>
         </w:tc>
@@ -1338,7 +1248,7 @@
                 <w:sz w:val="24"/>
                 <w:szCs w:val="24"/>
               </w:rPr>
-              <w:t>20</w:t>
+              <w:t>22</w:t>
             </w:r>
             <w:r>
               <w:rPr>
@@ -2593,7 +2503,15 @@
                 <w:sz w:val="24"/>
                 <w:szCs w:val="24"/>
               </w:rPr>
-              <w:t>- project’s description</w:t>
+              <w:t>- P</w:t>
+            </w:r>
+            <w:r>
+              <w:rPr>
+                <w:rFonts w:asciiTheme="majorBidi" w:hAnsiTheme="majorBidi" w:cstheme="majorBidi"/>
+                <w:sz w:val="24"/>
+                <w:szCs w:val="24"/>
+              </w:rPr>
+              <w:t>roject’s description</w:t>
             </w:r>
           </w:p>
           <w:p>
@@ -2828,7 +2746,7 @@
                 <w:sz w:val="24"/>
                 <w:szCs w:val="24"/>
               </w:rPr>
-              <w:t>Deleted:</w:t>
+              <w:t>Deleted</w:t>
             </w:r>
           </w:p>
           <w:p>
@@ -2869,6 +2787,18 @@
               <w:t>-V1.0</w:t>
             </w:r>
           </w:p>
+        </w:tc>
+      </w:tr>
+      <w:tr>
+        <w:trPr>
+          <w:trHeight w:val="853"/>
+          <w:jc w:val="center"/>
+        </w:trPr>
+        <w:tc>
+          <w:tcPr>
+            <w:tcW w:w="1345" w:type="dxa"/>
+            <w:vAlign w:val="center"/>
+          </w:tcPr>
           <w:p>
             <w:pPr>
               <w:pStyle w:val="ListParagraph"/>
@@ -2886,7 +2816,107 @@
                 <w:sz w:val="24"/>
                 <w:szCs w:val="24"/>
               </w:rPr>
-              <w:t>-</w:t>
+              <w:lastRenderedPageBreak/>
+              <w:t>1.4</w:t>
+            </w:r>
+          </w:p>
+        </w:tc>
+        <w:tc>
+          <w:tcPr>
+            <w:tcW w:w="1800" w:type="dxa"/>
+            <w:vAlign w:val="center"/>
+          </w:tcPr>
+          <w:p>
+            <w:pPr>
+              <w:pStyle w:val="ListParagraph"/>
+              <w:ind w:left="0"/>
+              <w:jc w:val="center"/>
+              <w:rPr>
+                <w:rFonts w:asciiTheme="majorBidi" w:hAnsiTheme="majorBidi" w:cstheme="majorBidi"/>
+                <w:sz w:val="24"/>
+                <w:szCs w:val="24"/>
+              </w:rPr>
+            </w:pPr>
+            <w:r>
+              <w:rPr>
+                <w:rFonts w:asciiTheme="majorBidi" w:hAnsiTheme="majorBidi" w:cstheme="majorBidi"/>
+                <w:sz w:val="24"/>
+                <w:szCs w:val="24"/>
+              </w:rPr>
+              <w:t>HM</w:t>
+            </w:r>
+          </w:p>
+        </w:tc>
+        <w:tc>
+          <w:tcPr>
+            <w:tcW w:w="1890" w:type="dxa"/>
+            <w:vAlign w:val="center"/>
+          </w:tcPr>
+          <w:p>
+            <w:pPr>
+              <w:pStyle w:val="ListParagraph"/>
+              <w:ind w:left="0"/>
+              <w:jc w:val="both"/>
+              <w:rPr>
+                <w:rFonts w:asciiTheme="majorBidi" w:hAnsiTheme="majorBidi" w:cstheme="majorBidi"/>
+                <w:sz w:val="24"/>
+                <w:szCs w:val="24"/>
+              </w:rPr>
+            </w:pPr>
+            <w:r>
+              <w:rPr>
+                <w:rFonts w:asciiTheme="majorBidi" w:hAnsiTheme="majorBidi" w:cstheme="majorBidi"/>
+                <w:sz w:val="24"/>
+                <w:szCs w:val="24"/>
+              </w:rPr>
+              <w:t>22/2/2021</w:t>
+            </w:r>
+          </w:p>
+        </w:tc>
+        <w:tc>
+          <w:tcPr>
+            <w:tcW w:w="4559" w:type="dxa"/>
+            <w:vAlign w:val="center"/>
+          </w:tcPr>
+          <w:p>
+            <w:pPr>
+              <w:pStyle w:val="ListParagraph"/>
+              <w:ind w:left="0"/>
+              <w:jc w:val="both"/>
+              <w:rPr>
+                <w:rFonts w:asciiTheme="majorBidi" w:hAnsiTheme="majorBidi" w:cstheme="majorBidi"/>
+                <w:sz w:val="24"/>
+                <w:szCs w:val="24"/>
+              </w:rPr>
+            </w:pPr>
+            <w:r>
+              <w:rPr>
+                <w:rFonts w:asciiTheme="majorBidi" w:hAnsiTheme="majorBidi" w:cstheme="majorBidi"/>
+                <w:sz w:val="24"/>
+                <w:szCs w:val="24"/>
+              </w:rPr>
+              <w:t>Deleted</w:t>
+            </w:r>
+          </w:p>
+          <w:p>
+            <w:pPr>
+              <w:pStyle w:val="ListParagraph"/>
+              <w:spacing w:after="0"/>
+              <w:ind w:left="0"/>
+              <w:jc w:val="both"/>
+              <w:rPr>
+                <w:rFonts w:asciiTheme="majorBidi" w:hAnsiTheme="majorBidi" w:cstheme="majorBidi"/>
+                <w:sz w:val="24"/>
+                <w:szCs w:val="24"/>
+              </w:rPr>
+            </w:pPr>
+            <w:r>
+              <w:rPr>
+                <w:rFonts w:asciiTheme="majorBidi" w:hAnsiTheme="majorBidi" w:cstheme="majorBidi"/>
+                <w:sz w:val="24"/>
+                <w:szCs w:val="24"/>
+              </w:rPr>
+              <w:t>-Lcd Features section from the table of content because it wasn’t deleted in 1.3 version.</w:t>
             </w:r>
           </w:p>
         </w:tc>
@@ -3630,176 +3660,6 @@
     </w:p>
     <w:p>
       <w:pPr>
-        <w:pStyle w:val="ListParagraph"/>
-        <w:ind w:left="1080"/>
-        <w:jc w:val="both"/>
-        <w:rPr>
-          <w:rFonts w:asciiTheme="majorBidi" w:hAnsiTheme="majorBidi" w:cstheme="majorBidi"/>
-          <w:sz w:val="24"/>
-          <w:szCs w:val="24"/>
-        </w:rPr>
-      </w:pPr>
-    </w:p>
-    <w:p>
-      <w:pPr>
-        <w:pStyle w:val="ListParagraph"/>
-        <w:ind w:left="1080"/>
-        <w:jc w:val="both"/>
-        <w:rPr>
-          <w:rFonts w:asciiTheme="majorBidi" w:hAnsiTheme="majorBidi" w:cstheme="majorBidi"/>
-          <w:sz w:val="24"/>
-          <w:szCs w:val="24"/>
-        </w:rPr>
-      </w:pPr>
-    </w:p>
-    <w:p>
-      <w:pPr>
-        <w:pStyle w:val="ListParagraph"/>
-        <w:ind w:left="1080"/>
-        <w:jc w:val="both"/>
-        <w:rPr>
-          <w:rFonts w:asciiTheme="majorBidi" w:hAnsiTheme="majorBidi" w:cstheme="majorBidi"/>
-          <w:sz w:val="24"/>
-          <w:szCs w:val="24"/>
-        </w:rPr>
-      </w:pPr>
-    </w:p>
-    <w:p>
-      <w:pPr>
-        <w:pStyle w:val="ListParagraph"/>
-        <w:ind w:left="1080"/>
-        <w:jc w:val="both"/>
-        <w:rPr>
-          <w:rFonts w:asciiTheme="majorBidi" w:hAnsiTheme="majorBidi" w:cstheme="majorBidi"/>
-          <w:sz w:val="24"/>
-          <w:szCs w:val="24"/>
-        </w:rPr>
-      </w:pPr>
-    </w:p>
-    <w:p>
-      <w:pPr>
-        <w:pStyle w:val="ListParagraph"/>
-        <w:ind w:left="1080"/>
-        <w:jc w:val="both"/>
-        <w:rPr>
-          <w:rFonts w:asciiTheme="majorBidi" w:hAnsiTheme="majorBidi" w:cstheme="majorBidi"/>
-          <w:sz w:val="24"/>
-          <w:szCs w:val="24"/>
-        </w:rPr>
-      </w:pPr>
-    </w:p>
-    <w:p>
-      <w:pPr>
-        <w:pStyle w:val="ListParagraph"/>
-        <w:ind w:left="1080"/>
-        <w:jc w:val="both"/>
-        <w:rPr>
-          <w:rFonts w:asciiTheme="majorBidi" w:hAnsiTheme="majorBidi" w:cstheme="majorBidi"/>
-          <w:sz w:val="24"/>
-          <w:szCs w:val="24"/>
-        </w:rPr>
-      </w:pPr>
-    </w:p>
-    <w:p>
-      <w:pPr>
-        <w:pStyle w:val="ListParagraph"/>
-        <w:ind w:left="1080"/>
-        <w:jc w:val="both"/>
-        <w:rPr>
-          <w:rFonts w:asciiTheme="majorBidi" w:hAnsiTheme="majorBidi" w:cstheme="majorBidi"/>
-          <w:sz w:val="24"/>
-          <w:szCs w:val="24"/>
-        </w:rPr>
-      </w:pPr>
-    </w:p>
-    <w:p>
-      <w:pPr>
-        <w:pStyle w:val="ListParagraph"/>
-        <w:ind w:left="1080"/>
-        <w:jc w:val="both"/>
-        <w:rPr>
-          <w:rFonts w:asciiTheme="majorBidi" w:hAnsiTheme="majorBidi" w:cstheme="majorBidi"/>
-          <w:sz w:val="24"/>
-          <w:szCs w:val="24"/>
-        </w:rPr>
-      </w:pPr>
-    </w:p>
-    <w:p>
-      <w:pPr>
-        <w:pStyle w:val="ListParagraph"/>
-        <w:ind w:left="1080"/>
-        <w:jc w:val="both"/>
-        <w:rPr>
-          <w:rFonts w:asciiTheme="majorBidi" w:hAnsiTheme="majorBidi" w:cstheme="majorBidi"/>
-          <w:sz w:val="24"/>
-          <w:szCs w:val="24"/>
-        </w:rPr>
-      </w:pPr>
-    </w:p>
-    <w:p>
-      <w:pPr>
-        <w:pStyle w:val="ListParagraph"/>
-        <w:ind w:left="1080"/>
-        <w:jc w:val="both"/>
-        <w:rPr>
-          <w:rFonts w:asciiTheme="majorBidi" w:hAnsiTheme="majorBidi" w:cstheme="majorBidi"/>
-          <w:sz w:val="24"/>
-          <w:szCs w:val="24"/>
-        </w:rPr>
-      </w:pPr>
-    </w:p>
-    <w:p>
-      <w:pPr>
-        <w:pStyle w:val="ListParagraph"/>
-        <w:ind w:left="1080"/>
-        <w:jc w:val="both"/>
-        <w:rPr>
-          <w:rFonts w:asciiTheme="majorBidi" w:hAnsiTheme="majorBidi" w:cstheme="majorBidi"/>
-          <w:sz w:val="24"/>
-          <w:szCs w:val="24"/>
-        </w:rPr>
-      </w:pPr>
-    </w:p>
-    <w:p>
-      <w:pPr>
-        <w:pStyle w:val="ListParagraph"/>
-        <w:ind w:left="1080"/>
-        <w:jc w:val="both"/>
-        <w:rPr>
-          <w:rFonts w:asciiTheme="majorBidi" w:hAnsiTheme="majorBidi" w:cstheme="majorBidi"/>
-          <w:sz w:val="24"/>
-          <w:szCs w:val="24"/>
-        </w:rPr>
-      </w:pPr>
-    </w:p>
-    <w:p>
-      <w:pPr>
-        <w:pStyle w:val="ListParagraph"/>
-        <w:ind w:left="1080"/>
-        <w:jc w:val="both"/>
-        <w:rPr>
-          <w:rFonts w:asciiTheme="majorBidi" w:hAnsiTheme="majorBidi" w:cstheme="majorBidi"/>
-          <w:sz w:val="24"/>
-          <w:szCs w:val="24"/>
-        </w:rPr>
-      </w:pPr>
-    </w:p>
-    <w:p>
-      <w:pPr>
-        <w:pStyle w:val="ListParagraph"/>
-        <w:ind w:left="1080"/>
-        <w:jc w:val="both"/>
-        <w:rPr>
-          <w:rFonts w:asciiTheme="majorBidi" w:hAnsiTheme="majorBidi" w:cstheme="majorBidi"/>
-          <w:sz w:val="24"/>
-          <w:szCs w:val="24"/>
-        </w:rPr>
-      </w:pPr>
-    </w:p>
-    <w:p>
-      <w:pPr>
-        <w:pStyle w:val="ListParagraph"/>
-        <w:ind w:left="1080"/>
         <w:jc w:val="both"/>
         <w:rPr>
           <w:rFonts w:asciiTheme="majorBidi" w:hAnsiTheme="majorBidi" w:cstheme="majorBidi"/>
@@ -3828,6 +3688,7 @@
           <w:sz w:val="36"/>
           <w:szCs w:val="36"/>
         </w:rPr>
+        <w:lastRenderedPageBreak/>
         <w:t>System Contex</w:t>
       </w:r>
       <w:bookmarkStart w:id="8" w:name="System_Context_Diagram"/>
@@ -4071,6 +3932,86 @@
     </w:p>
     <w:p>
       <w:pPr>
+        <w:jc w:val="both"/>
+        <w:rPr>
+          <w:rFonts w:asciiTheme="majorBidi" w:hAnsiTheme="majorBidi" w:cstheme="majorBidi"/>
+          <w:sz w:val="24"/>
+          <w:szCs w:val="24"/>
+        </w:rPr>
+      </w:pPr>
+    </w:p>
+    <w:p>
+      <w:pPr>
+        <w:jc w:val="both"/>
+        <w:rPr>
+          <w:rFonts w:asciiTheme="majorBidi" w:hAnsiTheme="majorBidi" w:cstheme="majorBidi"/>
+          <w:sz w:val="24"/>
+          <w:szCs w:val="24"/>
+        </w:rPr>
+      </w:pPr>
+    </w:p>
+    <w:p>
+      <w:pPr>
+        <w:jc w:val="both"/>
+        <w:rPr>
+          <w:rFonts w:asciiTheme="majorBidi" w:hAnsiTheme="majorBidi" w:cstheme="majorBidi"/>
+          <w:sz w:val="24"/>
+          <w:szCs w:val="24"/>
+        </w:rPr>
+      </w:pPr>
+    </w:p>
+    <w:p>
+      <w:pPr>
+        <w:jc w:val="both"/>
+        <w:rPr>
+          <w:rFonts w:asciiTheme="majorBidi" w:hAnsiTheme="majorBidi" w:cstheme="majorBidi"/>
+          <w:sz w:val="24"/>
+          <w:szCs w:val="24"/>
+        </w:rPr>
+      </w:pPr>
+    </w:p>
+    <w:p>
+      <w:pPr>
+        <w:jc w:val="both"/>
+        <w:rPr>
+          <w:rFonts w:asciiTheme="majorBidi" w:hAnsiTheme="majorBidi" w:cstheme="majorBidi"/>
+          <w:sz w:val="24"/>
+          <w:szCs w:val="24"/>
+        </w:rPr>
+      </w:pPr>
+    </w:p>
+    <w:p>
+      <w:pPr>
+        <w:jc w:val="both"/>
+        <w:rPr>
+          <w:rFonts w:asciiTheme="majorBidi" w:hAnsiTheme="majorBidi" w:cstheme="majorBidi"/>
+          <w:sz w:val="24"/>
+          <w:szCs w:val="24"/>
+        </w:rPr>
+      </w:pPr>
+    </w:p>
+    <w:p>
+      <w:pPr>
+        <w:jc w:val="both"/>
+        <w:rPr>
+          <w:rFonts w:asciiTheme="majorBidi" w:hAnsiTheme="majorBidi" w:cstheme="majorBidi"/>
+          <w:sz w:val="24"/>
+          <w:szCs w:val="24"/>
+        </w:rPr>
+      </w:pPr>
+    </w:p>
+    <w:p>
+      <w:pPr>
+        <w:jc w:val="both"/>
+        <w:rPr>
+          <w:rFonts w:asciiTheme="majorBidi" w:hAnsiTheme="majorBidi" w:cstheme="majorBidi"/>
+          <w:sz w:val="24"/>
+          <w:szCs w:val="24"/>
+        </w:rPr>
+      </w:pPr>
+    </w:p>
+    <w:p>
+      <w:pPr>
         <w:pStyle w:val="Heading1"/>
         <w:numPr>
           <w:ilvl w:val="0"/>
@@ -4089,6 +4030,7 @@
           <w:sz w:val="36"/>
           <w:szCs w:val="36"/>
         </w:rPr>
+        <w:lastRenderedPageBreak/>
         <w:t xml:space="preserve">System </w:t>
       </w:r>
       <w:r>
@@ -4138,7 +4080,6 @@
                 <w:sz w:val="24"/>
                 <w:szCs w:val="24"/>
               </w:rPr>
-              <w:lastRenderedPageBreak/>
               <w:t>Req_ID</w:t>
             </w:r>
           </w:p>
@@ -5458,6 +5399,7 @@
                 <w:sz w:val="24"/>
                 <w:szCs w:val="24"/>
               </w:rPr>
+              <w:lastRenderedPageBreak/>
               <w:t>Req_ID</w:t>
             </w:r>
           </w:p>
@@ -5624,7 +5566,6 @@
                 <w:sz w:val="24"/>
                 <w:szCs w:val="24"/>
               </w:rPr>
-              <w:lastRenderedPageBreak/>
               <w:t>Description:</w:t>
             </w:r>
           </w:p>
@@ -6665,7 +6606,6 @@
                 <w:sz w:val="24"/>
                 <w:szCs w:val="24"/>
               </w:rPr>
-              <w:lastRenderedPageBreak/>
               <w:t>Req_ID</w:t>
             </w:r>
           </w:p>
@@ -7277,8 +7217,6 @@
           <w:szCs w:val="24"/>
         </w:rPr>
       </w:pPr>
-      <w:bookmarkStart w:id="11" w:name="_GoBack"/>
-      <w:bookmarkEnd w:id="11"/>
     </w:p>
     <w:p>
       <w:pPr>
@@ -7328,7 +7266,7 @@
           <w:numId w:val="8"/>
         </w:numPr>
       </w:pPr>
-      <w:bookmarkStart w:id="12" w:name="HardwareFeatures"/>
+      <w:bookmarkStart w:id="11" w:name="HardwareFeatures"/>
       <w:r>
         <w:rPr>
           <w:rFonts w:asciiTheme="majorBidi" w:hAnsiTheme="majorBidi"/>
@@ -7358,7 +7296,7 @@
           <w:tcPr>
             <w:tcW w:w="4759" w:type="dxa"/>
           </w:tcPr>
-          <w:bookmarkEnd w:id="12"/>
+          <w:bookmarkEnd w:id="11"/>
           <w:p>
             <w:pPr>
               <w:jc w:val="both"/>
@@ -8070,6 +8008,8 @@
           <w:szCs w:val="24"/>
         </w:rPr>
       </w:pPr>
+      <w:bookmarkStart w:id="12" w:name="_GoBack"/>
+      <w:bookmarkEnd w:id="12"/>
     </w:p>
     <w:sectPr>
       <w:footerReference w:type="default" r:id="rId8"/>
@@ -8143,7 +8083,7 @@
           <w:rPr>
             <w:noProof/>
           </w:rPr>
-          <w:t>9</w:t>
+          <w:t>8</w:t>
         </w:r>
         <w:r>
           <w:rPr>
@@ -11068,8 +11008,10 @@
     <w:rsid w:val="005708BE"/>
     <w:rsid w:val="00826D31"/>
     <w:rsid w:val="009059A2"/>
+    <w:rsid w:val="00AD7451"/>
     <w:rsid w:val="00C82ED4"/>
     <w:rsid w:val="00CC3CCE"/>
+    <w:rsid w:val="00CC5613"/>
     <w:rsid w:val="00E31DC0"/>
   </w:rsids>
   <m:mathPr>

</xml_diff>

<commit_message>
just editing in 1.3 v of HSI
</commit_message>
<xml_diff>
--- a/SWE/Input documents/HSI/PO1_HSI_DGC.docx
+++ b/SWE/Input documents/HSI/PO1_HSI_DGC.docx
@@ -1083,7 +1083,7 @@
                 <w:sz w:val="24"/>
                 <w:szCs w:val="24"/>
               </w:rPr>
-              <w:t>1.3</w:t>
+              <w:t>1.4</w:t>
             </w:r>
           </w:p>
         </w:tc>
@@ -1271,6 +1271,8 @@
           <w:szCs w:val="24"/>
         </w:rPr>
       </w:pPr>
+      <w:bookmarkStart w:id="5" w:name="_GoBack"/>
+      <w:bookmarkEnd w:id="5"/>
     </w:p>
     <w:p>
       <w:pPr>
@@ -1445,8 +1447,8 @@
         <w:lastRenderedPageBreak/>
         <w:t>Document Hist</w:t>
       </w:r>
-      <w:bookmarkStart w:id="5" w:name="Document_History"/>
-      <w:bookmarkEnd w:id="5"/>
+      <w:bookmarkStart w:id="6" w:name="Document_History"/>
+      <w:bookmarkEnd w:id="6"/>
       <w:r>
         <w:rPr>
           <w:rFonts w:asciiTheme="majorBidi" w:hAnsiTheme="majorBidi"/>
@@ -2984,8 +2986,8 @@
         </w:rPr>
         <w:t>Reference Do</w:t>
       </w:r>
-      <w:bookmarkStart w:id="6" w:name="Reference_Documents"/>
-      <w:bookmarkEnd w:id="6"/>
+      <w:bookmarkStart w:id="7" w:name="Reference_Documents"/>
+      <w:bookmarkEnd w:id="7"/>
       <w:r>
         <w:rPr>
           <w:rFonts w:asciiTheme="majorBidi" w:hAnsiTheme="majorBidi"/>
@@ -3439,8 +3441,8 @@
         </w:rPr>
         <w:t>Project Descri</w:t>
       </w:r>
-      <w:bookmarkStart w:id="7" w:name="Project_Description"/>
-      <w:bookmarkEnd w:id="7"/>
+      <w:bookmarkStart w:id="8" w:name="Project_Description"/>
+      <w:bookmarkEnd w:id="8"/>
       <w:r>
         <w:rPr>
           <w:rFonts w:asciiTheme="majorBidi" w:hAnsiTheme="majorBidi"/>
@@ -3691,8 +3693,8 @@
         <w:lastRenderedPageBreak/>
         <w:t>System Contex</w:t>
       </w:r>
-      <w:bookmarkStart w:id="8" w:name="System_Context_Diagram"/>
-      <w:bookmarkEnd w:id="8"/>
+      <w:bookmarkStart w:id="9" w:name="System_Context_Diagram"/>
+      <w:bookmarkEnd w:id="9"/>
       <w:r>
         <w:rPr>
           <w:rFonts w:asciiTheme="majorBidi" w:hAnsiTheme="majorBidi"/>
@@ -4023,7 +4025,7 @@
           <w:szCs w:val="36"/>
         </w:rPr>
       </w:pPr>
-      <w:bookmarkStart w:id="9" w:name="SystemRequirments"/>
+      <w:bookmarkStart w:id="10" w:name="SystemRequirments"/>
       <w:r>
         <w:rPr>
           <w:rFonts w:asciiTheme="majorBidi" w:hAnsiTheme="majorBidi"/>
@@ -4042,7 +4044,7 @@
         <w:t>Requirements</w:t>
       </w:r>
     </w:p>
-    <w:bookmarkEnd w:id="9"/>
+    <w:bookmarkEnd w:id="10"/>
     <w:p/>
     <w:tbl>
       <w:tblPr>
@@ -5857,7 +5859,7 @@
           <w:szCs w:val="36"/>
         </w:rPr>
       </w:pPr>
-      <w:bookmarkStart w:id="10" w:name="LCDFeatures"/>
+      <w:bookmarkStart w:id="11" w:name="LCDFeatures"/>
     </w:p>
     <w:tbl>
       <w:tblPr>
@@ -5881,7 +5883,7 @@
           <w:tcPr>
             <w:tcW w:w="1795" w:type="dxa"/>
           </w:tcPr>
-          <w:bookmarkEnd w:id="10"/>
+          <w:bookmarkEnd w:id="11"/>
           <w:p>
             <w:pPr>
               <w:jc w:val="center"/>
@@ -7266,7 +7268,7 @@
           <w:numId w:val="8"/>
         </w:numPr>
       </w:pPr>
-      <w:bookmarkStart w:id="11" w:name="HardwareFeatures"/>
+      <w:bookmarkStart w:id="12" w:name="HardwareFeatures"/>
       <w:r>
         <w:rPr>
           <w:rFonts w:asciiTheme="majorBidi" w:hAnsiTheme="majorBidi"/>
@@ -7296,7 +7298,7 @@
           <w:tcPr>
             <w:tcW w:w="4759" w:type="dxa"/>
           </w:tcPr>
-          <w:bookmarkEnd w:id="11"/>
+          <w:bookmarkEnd w:id="12"/>
           <w:p>
             <w:pPr>
               <w:jc w:val="both"/>
@@ -8008,8 +8010,6 @@
           <w:szCs w:val="24"/>
         </w:rPr>
       </w:pPr>
-      <w:bookmarkStart w:id="12" w:name="_GoBack"/>
-      <w:bookmarkEnd w:id="12"/>
     </w:p>
     <w:sectPr>
       <w:footerReference w:type="default" r:id="rId8"/>
@@ -8083,7 +8083,7 @@
           <w:rPr>
             <w:noProof/>
           </w:rPr>
-          <w:t>8</w:t>
+          <w:t>2</w:t>
         </w:r>
         <w:r>
           <w:rPr>
@@ -11005,6 +11005,7 @@
     <w:rsid w:val="002B3FCD"/>
     <w:rsid w:val="003777FE"/>
     <w:rsid w:val="00535D4E"/>
+    <w:rsid w:val="00562377"/>
     <w:rsid w:val="005708BE"/>
     <w:rsid w:val="00826D31"/>
     <w:rsid w:val="009059A2"/>

</xml_diff>

<commit_message>
modifying the HSI (V1.4)
</commit_message>
<xml_diff>
--- a/SWE/Input documents/HSI/PO1_HSI_DGC.docx
+++ b/SWE/Input documents/HSI/PO1_HSI_DGC.docx
@@ -1,6 +1,6 @@
 
 <file path=word/document.xml><?xml version="1.0" encoding="utf-8"?>
-<w:document xmlns:wpc="http://schemas.microsoft.com/office/word/2010/wordprocessingCanvas" xmlns:mc="http://schemas.openxmlformats.org/markup-compatibility/2006" xmlns:o="urn:schemas-microsoft-com:office:office" xmlns:r="http://schemas.openxmlformats.org/officeDocument/2006/relationships" xmlns:m="http://schemas.openxmlformats.org/officeDocument/2006/math" xmlns:v="urn:schemas-microsoft-com:vml" xmlns:wp14="http://schemas.microsoft.com/office/word/2010/wordprocessingDrawing" xmlns:wp="http://schemas.openxmlformats.org/drawingml/2006/wordprocessingDrawing" xmlns:w10="urn:schemas-microsoft-com:office:word" xmlns:w="http://schemas.openxmlformats.org/wordprocessingml/2006/main" xmlns:w14="http://schemas.microsoft.com/office/word/2010/wordml" xmlns:w15="http://schemas.microsoft.com/office/word/2012/wordml" xmlns:wpg="http://schemas.microsoft.com/office/word/2010/wordprocessingGroup" xmlns:wpi="http://schemas.microsoft.com/office/word/2010/wordprocessingInk" xmlns:wne="http://schemas.microsoft.com/office/word/2006/wordml" xmlns:wps="http://schemas.microsoft.com/office/word/2010/wordprocessingShape" mc:Ignorable="w14 w15 wp14">
+<w:document xmlns:wpc="http://schemas.microsoft.com/office/word/2010/wordprocessingCanvas" xmlns:cx="http://schemas.microsoft.com/office/drawing/2014/chartex" xmlns:mc="http://schemas.openxmlformats.org/markup-compatibility/2006" xmlns:o="urn:schemas-microsoft-com:office:office" xmlns:r="http://schemas.openxmlformats.org/officeDocument/2006/relationships" xmlns:m="http://schemas.openxmlformats.org/officeDocument/2006/math" xmlns:v="urn:schemas-microsoft-com:vml" xmlns:wp14="http://schemas.microsoft.com/office/word/2010/wordprocessingDrawing" xmlns:wp="http://schemas.openxmlformats.org/drawingml/2006/wordprocessingDrawing" xmlns:w10="urn:schemas-microsoft-com:office:word" xmlns:w="http://schemas.openxmlformats.org/wordprocessingml/2006/main" xmlns:w14="http://schemas.microsoft.com/office/word/2010/wordml" xmlns:w15="http://schemas.microsoft.com/office/word/2012/wordml" xmlns:w16se="http://schemas.microsoft.com/office/word/2015/wordml/symex" xmlns:wpg="http://schemas.microsoft.com/office/word/2010/wordprocessingGroup" xmlns:wpi="http://schemas.microsoft.com/office/word/2010/wordprocessingInk" xmlns:wne="http://schemas.microsoft.com/office/word/2006/wordml" xmlns:wps="http://schemas.microsoft.com/office/word/2010/wordprocessingShape" mc:Ignorable="w14 w15 w16se wp14">
   <w:body>
     <w:sdt>
       <w:sdtPr>
@@ -15,7 +15,6 @@
           <w:docPartUnique/>
         </w:docPartObj>
       </w:sdtPr>
-      <w:sdtEndPr/>
       <w:sdtContent>
         <w:p>
           <w:pPr>
@@ -95,7 +94,6 @@
                   <w:dataBinding w:prefixMappings="xmlns:ns0='http://schemas.openxmlformats.org/package/2006/metadata/core-properties' xmlns:ns1='http://purl.org/dc/elements/1.1/'" w:xpath="/ns0:coreProperties[1]/ns1:title[1]" w:storeItemID="{6C3C8BC8-F283-45AE-878A-BAB7291924A1}"/>
                   <w:text/>
                 </w:sdtPr>
-                <w:sdtEndPr/>
                 <w:sdtContent>
                   <w:p>
                     <w:pPr>
@@ -143,7 +141,6 @@
                 <w:dataBinding w:prefixMappings="xmlns:ns0='http://schemas.openxmlformats.org/package/2006/metadata/core-properties' xmlns:ns1='http://purl.org/dc/elements/1.1/'" w:xpath="/ns0:coreProperties[1]/ns1:subject[1]" w:storeItemID="{6C3C8BC8-F283-45AE-878A-BAB7291924A1}"/>
                 <w:text/>
               </w:sdtPr>
-              <w:sdtEndPr/>
               <w:sdtContent>
                 <w:tc>
                   <w:tcPr>
@@ -1083,7 +1080,7 @@
                 <w:sz w:val="24"/>
                 <w:szCs w:val="24"/>
               </w:rPr>
-              <w:t>1.3</w:t>
+              <w:t>1.4</w:t>
             </w:r>
           </w:p>
         </w:tc>
@@ -1138,7 +1135,7 @@
                 <w:sz w:val="24"/>
                 <w:szCs w:val="24"/>
               </w:rPr>
-              <w:t>Proposed</w:t>
+              <w:t>Released</w:t>
             </w:r>
           </w:p>
         </w:tc>
@@ -1193,7 +1190,7 @@
                 <w:sz w:val="24"/>
                 <w:szCs w:val="24"/>
               </w:rPr>
-              <w:t>NM</w:t>
+              <w:t>Nour Mahmoud</w:t>
             </w:r>
           </w:p>
         </w:tc>
@@ -1248,15 +1245,15 @@
                 <w:sz w:val="24"/>
                 <w:szCs w:val="24"/>
               </w:rPr>
-              <w:t>22</w:t>
-            </w:r>
-            <w:r>
-              <w:rPr>
-                <w:rFonts w:asciiTheme="majorBidi" w:hAnsiTheme="majorBidi" w:cstheme="majorBidi"/>
-                <w:sz w:val="24"/>
-                <w:szCs w:val="24"/>
-              </w:rPr>
-              <w:t>/2/2021</w:t>
+              <w:t>07/3</w:t>
+            </w:r>
+            <w:r>
+              <w:rPr>
+                <w:rFonts w:asciiTheme="majorBidi" w:hAnsiTheme="majorBidi" w:cstheme="majorBidi"/>
+                <w:sz w:val="24"/>
+                <w:szCs w:val="24"/>
+              </w:rPr>
+              <w:t>/2021</w:t>
             </w:r>
           </w:p>
         </w:tc>
@@ -2195,7 +2192,15 @@
                 <w:sz w:val="24"/>
                 <w:szCs w:val="24"/>
               </w:rPr>
-              <w:t>20/2/2021</w:t>
+              <w:t>22</w:t>
+            </w:r>
+            <w:r>
+              <w:rPr>
+                <w:rFonts w:asciiTheme="majorBidi" w:hAnsiTheme="majorBidi" w:cstheme="majorBidi"/>
+                <w:sz w:val="24"/>
+                <w:szCs w:val="24"/>
+              </w:rPr>
+              <w:t>/2/2021</w:t>
             </w:r>
           </w:p>
         </w:tc>
@@ -2556,7 +2561,7 @@
                 <w:sz w:val="24"/>
                 <w:szCs w:val="24"/>
               </w:rPr>
-              <w:t>1</w:t>
+              <w:t>0</w:t>
             </w:r>
           </w:p>
           <w:p>
@@ -2622,7 +2627,7 @@
                 <w:sz w:val="24"/>
                 <w:szCs w:val="24"/>
               </w:rPr>
-              <w:t>-V1.1</w:t>
+              <w:t>-V1.0</w:t>
             </w:r>
           </w:p>
           <w:p>
@@ -2644,7 +2649,16 @@
                 <w:sz w:val="24"/>
                 <w:szCs w:val="24"/>
               </w:rPr>
-              <w:t>- Req_1ST123_HSI_overall_003-V1.1</w:t>
+              <w:t>-</w:t>
+            </w:r>
+            <w:r>
+              <w:rPr>
+                <w:rStyle w:val="fontstyle01"/>
+                <w:rFonts w:asciiTheme="majorBidi" w:hAnsiTheme="majorBidi" w:cstheme="majorBidi"/>
+                <w:sz w:val="24"/>
+                <w:szCs w:val="24"/>
+              </w:rPr>
+              <w:t xml:space="preserve"> Req_1ST123_HSI_overall_003-V1.0</w:t>
             </w:r>
           </w:p>
           <w:p>
@@ -2674,7 +2688,7 @@
                 <w:sz w:val="24"/>
                 <w:szCs w:val="24"/>
               </w:rPr>
-              <w:t xml:space="preserve"> Req_1ST123_HSI_overall_004-V1.1</w:t>
+              <w:t xml:space="preserve"> Req_1ST123_HSI_overall_004-V1.0</w:t>
             </w:r>
           </w:p>
           <w:p>
@@ -2683,12 +2697,21 @@
               <w:ind w:left="0"/>
               <w:jc w:val="both"/>
               <w:rPr>
+                <w:rFonts w:asciiTheme="majorBidi" w:hAnsiTheme="majorBidi" w:cstheme="majorBidi"/>
+                <w:color w:val="000000"/>
+                <w:sz w:val="24"/>
+                <w:szCs w:val="24"/>
+              </w:rPr>
+            </w:pPr>
+            <w:r>
+              <w:rPr>
                 <w:rStyle w:val="fontstyle01"/>
                 <w:rFonts w:asciiTheme="majorBidi" w:hAnsiTheme="majorBidi" w:cstheme="majorBidi"/>
                 <w:sz w:val="24"/>
                 <w:szCs w:val="24"/>
               </w:rPr>
-            </w:pPr>
+              <w:t>- Req_1ST123_HSI_overall_00</w:t>
+            </w:r>
             <w:r>
               <w:rPr>
                 <w:rStyle w:val="fontstyle01"/>
@@ -2696,7 +2719,7 @@
                 <w:sz w:val="24"/>
                 <w:szCs w:val="24"/>
               </w:rPr>
-              <w:t>- Req_1ST123_HSI_overall_00</w:t>
+              <w:t>5</w:t>
             </w:r>
             <w:r>
               <w:rPr>
@@ -2705,18 +2728,21 @@
                 <w:sz w:val="24"/>
                 <w:szCs w:val="24"/>
               </w:rPr>
-              <w:t>5</w:t>
-            </w:r>
-            <w:r>
-              <w:rPr>
-                <w:rStyle w:val="fontstyle01"/>
-                <w:rFonts w:asciiTheme="majorBidi" w:hAnsiTheme="majorBidi" w:cstheme="majorBidi"/>
-                <w:sz w:val="24"/>
-                <w:szCs w:val="24"/>
-              </w:rPr>
-              <w:t>-V1.1</w:t>
-            </w:r>
-          </w:p>
+              <w:t>-V1.0</w:t>
+            </w:r>
+          </w:p>
+        </w:tc>
+      </w:tr>
+      <w:tr>
+        <w:trPr>
+          <w:trHeight w:val="853"/>
+          <w:jc w:val="center"/>
+        </w:trPr>
+        <w:tc>
+          <w:tcPr>
+            <w:tcW w:w="1345" w:type="dxa"/>
+            <w:vAlign w:val="center"/>
+          </w:tcPr>
           <w:p>
             <w:pPr>
               <w:pStyle w:val="ListParagraph"/>
@@ -2724,71 +2750,77 @@
               <w:jc w:val="both"/>
               <w:rPr>
                 <w:rFonts w:asciiTheme="majorBidi" w:hAnsiTheme="majorBidi" w:cstheme="majorBidi"/>
-                <w:color w:val="000000"/>
-                <w:sz w:val="24"/>
-                <w:szCs w:val="24"/>
-              </w:rPr>
-            </w:pPr>
-          </w:p>
+                <w:sz w:val="24"/>
+                <w:szCs w:val="24"/>
+              </w:rPr>
+            </w:pPr>
+            <w:r>
+              <w:rPr>
+                <w:rFonts w:asciiTheme="majorBidi" w:hAnsiTheme="majorBidi" w:cstheme="majorBidi"/>
+                <w:sz w:val="24"/>
+                <w:szCs w:val="24"/>
+              </w:rPr>
+              <w:t>1.4</w:t>
+            </w:r>
+          </w:p>
+        </w:tc>
+        <w:tc>
+          <w:tcPr>
+            <w:tcW w:w="1800" w:type="dxa"/>
+            <w:vAlign w:val="center"/>
+          </w:tcPr>
           <w:p>
             <w:pPr>
               <w:pStyle w:val="ListParagraph"/>
               <w:ind w:left="0"/>
-              <w:jc w:val="both"/>
-              <w:rPr>
-                <w:rFonts w:asciiTheme="majorBidi" w:hAnsiTheme="majorBidi" w:cstheme="majorBidi"/>
-                <w:sz w:val="24"/>
-                <w:szCs w:val="24"/>
-              </w:rPr>
-            </w:pPr>
-            <w:r>
-              <w:rPr>
-                <w:rFonts w:asciiTheme="majorBidi" w:hAnsiTheme="majorBidi" w:cstheme="majorBidi"/>
-                <w:sz w:val="24"/>
-                <w:szCs w:val="24"/>
-              </w:rPr>
-              <w:t>Deleted</w:t>
-            </w:r>
-          </w:p>
+              <w:jc w:val="center"/>
+              <w:rPr>
+                <w:rFonts w:asciiTheme="majorBidi" w:hAnsiTheme="majorBidi" w:cstheme="majorBidi"/>
+                <w:sz w:val="24"/>
+                <w:szCs w:val="24"/>
+              </w:rPr>
+            </w:pPr>
+            <w:r>
+              <w:rPr>
+                <w:rFonts w:asciiTheme="majorBidi" w:hAnsiTheme="majorBidi" w:cstheme="majorBidi"/>
+                <w:sz w:val="24"/>
+                <w:szCs w:val="24"/>
+              </w:rPr>
+              <w:t>NM</w:t>
+            </w:r>
+          </w:p>
+        </w:tc>
+        <w:tc>
+          <w:tcPr>
+            <w:tcW w:w="1890" w:type="dxa"/>
+            <w:vAlign w:val="center"/>
+          </w:tcPr>
           <w:p>
             <w:pPr>
               <w:pStyle w:val="ListParagraph"/>
               <w:ind w:left="0"/>
               <w:jc w:val="both"/>
               <w:rPr>
-                <w:rStyle w:val="fontstyle01"/>
-                <w:rFonts w:asciiTheme="majorBidi" w:hAnsiTheme="majorBidi" w:cstheme="majorBidi"/>
-                <w:sz w:val="24"/>
-                <w:szCs w:val="24"/>
-              </w:rPr>
-            </w:pPr>
-            <w:r>
-              <w:rPr>
-                <w:rFonts w:asciiTheme="majorBidi" w:hAnsiTheme="majorBidi" w:cstheme="majorBidi"/>
-                <w:sz w:val="24"/>
-                <w:szCs w:val="24"/>
-              </w:rPr>
-              <w:t>-</w:t>
-            </w:r>
-            <w:r>
-              <w:rPr>
-                <w:rStyle w:val="fontstyle01"/>
-                <w:rFonts w:asciiTheme="majorBidi" w:hAnsiTheme="majorBidi" w:cstheme="majorBidi"/>
-                <w:sz w:val="24"/>
-                <w:szCs w:val="24"/>
-              </w:rPr>
-              <w:t xml:space="preserve"> Req_1ST123_HSI_overall_002</w:t>
-            </w:r>
-            <w:r>
-              <w:rPr>
-                <w:rStyle w:val="fontstyle01"/>
-                <w:rFonts w:asciiTheme="majorBidi" w:hAnsiTheme="majorBidi" w:cstheme="majorBidi"/>
-                <w:sz w:val="24"/>
-                <w:szCs w:val="24"/>
-              </w:rPr>
-              <w:t>-V1.0</w:t>
-            </w:r>
-          </w:p>
+                <w:rFonts w:asciiTheme="majorBidi" w:hAnsiTheme="majorBidi" w:cstheme="majorBidi"/>
+                <w:sz w:val="24"/>
+                <w:szCs w:val="24"/>
+              </w:rPr>
+            </w:pPr>
+            <w:r>
+              <w:rPr>
+                <w:rFonts w:asciiTheme="majorBidi" w:hAnsiTheme="majorBidi" w:cstheme="majorBidi"/>
+                <w:sz w:val="24"/>
+                <w:szCs w:val="24"/>
+              </w:rPr>
+              <w:t>07/3/2021</w:t>
+            </w:r>
+          </w:p>
+        </w:tc>
+        <w:tc>
+          <w:tcPr>
+            <w:tcW w:w="4559" w:type="dxa"/>
+            <w:vAlign w:val="center"/>
+          </w:tcPr>
           <w:p>
             <w:pPr>
               <w:pStyle w:val="ListParagraph"/>
@@ -2806,15 +2838,67 @@
                 <w:sz w:val="24"/>
                 <w:szCs w:val="24"/>
               </w:rPr>
-              <w:t>-Lcd Features se</w:t>
-            </w:r>
-            <w:r>
-              <w:rPr>
-                <w:rFonts w:asciiTheme="majorBidi" w:hAnsiTheme="majorBidi" w:cstheme="majorBidi"/>
-                <w:sz w:val="24"/>
-                <w:szCs w:val="24"/>
-              </w:rPr>
-              <w:t>ction from the table of content.</w:t>
+              <w:t>Edited:</w:t>
+            </w:r>
+          </w:p>
+          <w:p>
+            <w:pPr>
+              <w:pStyle w:val="ListParagraph"/>
+              <w:ind w:left="0"/>
+              <w:jc w:val="both"/>
+              <w:rPr>
+                <w:rFonts w:asciiTheme="majorBidi" w:hAnsiTheme="majorBidi" w:cstheme="majorBidi"/>
+                <w:sz w:val="24"/>
+                <w:szCs w:val="24"/>
+              </w:rPr>
+            </w:pPr>
+            <w:r>
+              <w:rPr>
+                <w:rFonts w:asciiTheme="majorBidi" w:hAnsiTheme="majorBidi" w:cstheme="majorBidi"/>
+                <w:sz w:val="24"/>
+                <w:szCs w:val="24"/>
+              </w:rPr>
+              <w:t>- Project’s description</w:t>
+            </w:r>
+          </w:p>
+          <w:p>
+            <w:pPr>
+              <w:pStyle w:val="ListParagraph"/>
+              <w:ind w:left="0"/>
+              <w:jc w:val="both"/>
+              <w:rPr>
+                <w:rFonts w:asciiTheme="majorBidi" w:hAnsiTheme="majorBidi" w:cstheme="majorBidi"/>
+                <w:sz w:val="24"/>
+                <w:szCs w:val="24"/>
+              </w:rPr>
+            </w:pPr>
+            <w:r>
+              <w:rPr>
+                <w:rFonts w:asciiTheme="majorBidi" w:hAnsiTheme="majorBidi" w:cstheme="majorBidi"/>
+                <w:sz w:val="24"/>
+                <w:szCs w:val="24"/>
+              </w:rPr>
+              <w:t>- Req_1ST123_HSI_overall_006-V1.0</w:t>
+            </w:r>
+          </w:p>
+          <w:p>
+            <w:pPr>
+              <w:pStyle w:val="ListParagraph"/>
+              <w:ind w:left="0"/>
+              <w:jc w:val="both"/>
+              <w:rPr>
+                <w:rFonts w:asciiTheme="majorBidi" w:hAnsiTheme="majorBidi" w:cstheme="majorBidi"/>
+                <w:sz w:val="24"/>
+                <w:szCs w:val="24"/>
+              </w:rPr>
+            </w:pPr>
+            <w:r>
+              <w:rPr>
+                <w:rFonts w:asciiTheme="majorBidi" w:hAnsiTheme="majorBidi" w:cstheme="majorBidi"/>
+                <w:sz w:val="24"/>
+                <w:szCs w:val="24"/>
+              </w:rPr>
+              <w:t>- Req_1ST123_HSI_overall_009-V1.0</w:t>
             </w:r>
           </w:p>
         </w:tc>
@@ -2829,6 +2913,16 @@
           <w:szCs w:val="24"/>
         </w:rPr>
       </w:pPr>
+      <w:r>
+        <w:rPr>
+          <w:rFonts w:asciiTheme="majorBidi" w:hAnsiTheme="majorBidi" w:cstheme="majorBidi"/>
+          <w:sz w:val="24"/>
+          <w:szCs w:val="24"/>
+        </w:rPr>
+        <w:t>ss</w:t>
+      </w:r>
+      <w:bookmarkStart w:id="6" w:name="_GoBack"/>
+      <w:bookmarkEnd w:id="6"/>
     </w:p>
     <w:p>
       <w:pPr>
@@ -2853,8 +2947,8 @@
         <w:lastRenderedPageBreak/>
         <w:t>Reference Do</w:t>
       </w:r>
-      <w:bookmarkStart w:id="6" w:name="Reference_Documents"/>
-      <w:bookmarkEnd w:id="6"/>
+      <w:bookmarkStart w:id="7" w:name="Reference_Documents"/>
+      <w:bookmarkEnd w:id="7"/>
       <w:r>
         <w:rPr>
           <w:rFonts w:asciiTheme="majorBidi" w:hAnsiTheme="majorBidi"/>
@@ -3203,37 +3297,21 @@
                 <w:szCs w:val="28"/>
               </w:rPr>
             </w:pPr>
-            <w:r>
+          </w:p>
+        </w:tc>
+        <w:tc>
+          <w:tcPr>
+            <w:tcW w:w="1836" w:type="dxa"/>
+          </w:tcPr>
+          <w:p>
+            <w:pPr>
+              <w:jc w:val="both"/>
               <w:rPr>
                 <w:rFonts w:asciiTheme="majorBidi" w:hAnsiTheme="majorBidi" w:cstheme="majorBidi"/>
                 <w:sz w:val="28"/>
                 <w:szCs w:val="28"/>
               </w:rPr>
-              <w:t>1.0</w:t>
-            </w:r>
-          </w:p>
-        </w:tc>
-        <w:tc>
-          <w:tcPr>
-            <w:tcW w:w="1836" w:type="dxa"/>
-          </w:tcPr>
-          <w:p>
-            <w:pPr>
-              <w:jc w:val="both"/>
-              <w:rPr>
-                <w:rFonts w:asciiTheme="majorBidi" w:hAnsiTheme="majorBidi" w:cstheme="majorBidi"/>
-                <w:sz w:val="28"/>
-                <w:szCs w:val="28"/>
-              </w:rPr>
-            </w:pPr>
-            <w:r>
-              <w:rPr>
-                <w:rFonts w:asciiTheme="majorBidi" w:hAnsiTheme="majorBidi" w:cstheme="majorBidi"/>
-                <w:sz w:val="28"/>
-                <w:szCs w:val="28"/>
-              </w:rPr>
-              <w:t>Released</w:t>
-            </w:r>
+            </w:pPr>
           </w:p>
         </w:tc>
       </w:tr>
@@ -3308,8 +3386,8 @@
         </w:rPr>
         <w:t>Project Descri</w:t>
       </w:r>
-      <w:bookmarkStart w:id="7" w:name="Project_Description"/>
-      <w:bookmarkEnd w:id="7"/>
+      <w:bookmarkStart w:id="8" w:name="Project_Description"/>
+      <w:bookmarkEnd w:id="8"/>
       <w:r>
         <w:rPr>
           <w:rFonts w:asciiTheme="majorBidi" w:hAnsiTheme="majorBidi"/>
@@ -3610,8 +3688,8 @@
         <w:lastRenderedPageBreak/>
         <w:t>System Contex</w:t>
       </w:r>
-      <w:bookmarkStart w:id="8" w:name="System_Context_Diagram"/>
-      <w:bookmarkEnd w:id="8"/>
+      <w:bookmarkStart w:id="9" w:name="System_Context_Diagram"/>
+      <w:bookmarkEnd w:id="9"/>
       <w:r>
         <w:rPr>
           <w:rFonts w:asciiTheme="majorBidi" w:hAnsiTheme="majorBidi"/>
@@ -3942,7 +4020,7 @@
           <w:szCs w:val="36"/>
         </w:rPr>
       </w:pPr>
-      <w:bookmarkStart w:id="9" w:name="SystemRequirments"/>
+      <w:bookmarkStart w:id="10" w:name="SystemRequirments"/>
       <w:r>
         <w:rPr>
           <w:rFonts w:asciiTheme="majorBidi" w:hAnsiTheme="majorBidi"/>
@@ -3961,7 +4039,7 @@
         <w:t>Requirements</w:t>
       </w:r>
     </w:p>
-    <w:bookmarkEnd w:id="9"/>
+    <w:bookmarkEnd w:id="10"/>
     <w:p/>
     <w:tbl>
       <w:tblPr>
@@ -5607,7 +5685,7 @@
                 <w:sz w:val="24"/>
                 <w:szCs w:val="24"/>
               </w:rPr>
-              <w:t>-V1.0</w:t>
+              <w:t>-V1.1</w:t>
             </w:r>
           </w:p>
         </w:tc>
@@ -5763,6 +5841,15 @@
               </w:rPr>
               <w:t>d, according to the initialization sequence mentioned in the LCD_DataSheet.</w:t>
             </w:r>
+            <w:r>
+              <w:rPr>
+                <w:rFonts w:asciiTheme="majorBidi" w:hAnsiTheme="majorBidi" w:cstheme="majorBidi"/>
+                <w:color w:val="000000"/>
+                <w:sz w:val="24"/>
+                <w:szCs w:val="24"/>
+              </w:rPr>
+              <w:t xml:space="preserve"> For 8-bit initialization refer to page 13 and for 4-bit initialization refer to page 14.</w:t>
+            </w:r>
           </w:p>
         </w:tc>
       </w:tr>
@@ -5776,7 +5863,7 @@
           <w:szCs w:val="36"/>
         </w:rPr>
       </w:pPr>
-      <w:bookmarkStart w:id="10" w:name="LCDFeatures"/>
+      <w:bookmarkStart w:id="11" w:name="LCDFeatures"/>
     </w:p>
     <w:tbl>
       <w:tblPr>
@@ -5800,7 +5887,7 @@
           <w:tcPr>
             <w:tcW w:w="1795" w:type="dxa"/>
           </w:tcPr>
-          <w:bookmarkEnd w:id="10"/>
+          <w:bookmarkEnd w:id="11"/>
           <w:p>
             <w:pPr>
               <w:jc w:val="center"/>
@@ -6438,6 +6525,7 @@
                 <w:sz w:val="24"/>
                 <w:szCs w:val="24"/>
               </w:rPr>
+              <w:lastRenderedPageBreak/>
               <w:t>3</w:t>
             </w:r>
             <w:r>
@@ -6560,7 +6648,7 @@
                 <w:sz w:val="24"/>
                 <w:szCs w:val="24"/>
               </w:rPr>
-              <w:t>-V1.0</w:t>
+              <w:t>-V1.1</w:t>
             </w:r>
           </w:p>
         </w:tc>
@@ -6710,7 +6798,52 @@
                 <w:sz w:val="24"/>
                 <w:szCs w:val="24"/>
               </w:rPr>
-              <w:t>These 8 pins are used as a bus to send or receive data between the microcontroller and the LCD.</w:t>
+              <w:t>The</w:t>
+            </w:r>
+            <w:r>
+              <w:rPr>
+                <w:rFonts w:asciiTheme="majorBidi" w:hAnsiTheme="majorBidi" w:cstheme="majorBidi"/>
+                <w:color w:val="000000"/>
+                <w:sz w:val="24"/>
+                <w:szCs w:val="24"/>
+              </w:rPr>
+              <w:t xml:space="preserve"> 8 </w:t>
+            </w:r>
+            <w:r>
+              <w:rPr>
+                <w:rFonts w:asciiTheme="majorBidi" w:hAnsiTheme="majorBidi" w:cstheme="majorBidi"/>
+                <w:color w:val="000000"/>
+                <w:sz w:val="24"/>
+                <w:szCs w:val="24"/>
+              </w:rPr>
+              <w:t xml:space="preserve">data </w:t>
+            </w:r>
+            <w:r>
+              <w:rPr>
+                <w:rFonts w:asciiTheme="majorBidi" w:hAnsiTheme="majorBidi" w:cstheme="majorBidi"/>
+                <w:color w:val="000000"/>
+                <w:sz w:val="24"/>
+                <w:szCs w:val="24"/>
+              </w:rPr>
+              <w:t>pins</w:t>
+            </w:r>
+            <w:r>
+              <w:rPr>
+                <w:rFonts w:asciiTheme="majorBidi" w:hAnsiTheme="majorBidi" w:cstheme="majorBidi"/>
+                <w:color w:val="000000"/>
+                <w:sz w:val="24"/>
+                <w:szCs w:val="24"/>
+              </w:rPr>
+              <w:t xml:space="preserve"> (D0-D7)</w:t>
+            </w:r>
+            <w:r>
+              <w:rPr>
+                <w:rFonts w:asciiTheme="majorBidi" w:hAnsiTheme="majorBidi" w:cstheme="majorBidi"/>
+                <w:color w:val="000000"/>
+                <w:sz w:val="24"/>
+                <w:szCs w:val="24"/>
+              </w:rPr>
+              <w:t xml:space="preserve"> are used as a bus to send or receive data between the microcontroller and the LCD.</w:t>
             </w:r>
           </w:p>
         </w:tc>
@@ -6912,7 +7045,16 @@
                 <w:sz w:val="24"/>
                 <w:szCs w:val="24"/>
               </w:rPr>
-              <w:t>8. A(Led positive) pin</w:t>
+              <w:t>1</w:t>
+            </w:r>
+            <w:r>
+              <w:rPr>
+                <w:rFonts w:asciiTheme="majorBidi" w:hAnsiTheme="majorBidi" w:cstheme="majorBidi"/>
+                <w:color w:val="000000"/>
+                <w:sz w:val="24"/>
+                <w:szCs w:val="24"/>
+              </w:rPr>
+              <w:t>. A(Led positive) pin</w:t>
             </w:r>
           </w:p>
         </w:tc>
@@ -6977,7 +7119,16 @@
                 <w:sz w:val="24"/>
                 <w:szCs w:val="24"/>
               </w:rPr>
-              <w:t xml:space="preserve">9.K(Led </w:t>
+              <w:t>2</w:t>
+            </w:r>
+            <w:r>
+              <w:rPr>
+                <w:rFonts w:asciiTheme="majorBidi" w:hAnsiTheme="majorBidi" w:cstheme="majorBidi"/>
+                <w:color w:val="000000"/>
+                <w:sz w:val="24"/>
+                <w:szCs w:val="24"/>
+              </w:rPr>
+              <w:t xml:space="preserve">.K(Led </w:t>
             </w:r>
             <w:r>
               <w:rPr>
@@ -7156,8 +7307,6 @@
           <w:szCs w:val="24"/>
         </w:rPr>
       </w:pPr>
-      <w:bookmarkStart w:id="11" w:name="_GoBack"/>
-      <w:bookmarkEnd w:id="11"/>
     </w:p>
     <w:p>
       <w:pPr>
@@ -7194,7 +7343,6 @@
           <w:sz w:val="36"/>
           <w:szCs w:val="36"/>
         </w:rPr>
-        <w:lastRenderedPageBreak/>
         <w:t>Hardware Features</w:t>
       </w:r>
     </w:p>
@@ -7944,7 +8092,7 @@
 </file>
 
 <file path=word/endnotes.xml><?xml version="1.0" encoding="utf-8"?>
-<w:endnotes xmlns:wpc="http://schemas.microsoft.com/office/word/2010/wordprocessingCanvas" xmlns:mc="http://schemas.openxmlformats.org/markup-compatibility/2006" xmlns:o="urn:schemas-microsoft-com:office:office" xmlns:r="http://schemas.openxmlformats.org/officeDocument/2006/relationships" xmlns:m="http://schemas.openxmlformats.org/officeDocument/2006/math" xmlns:v="urn:schemas-microsoft-com:vml" xmlns:wp14="http://schemas.microsoft.com/office/word/2010/wordprocessingDrawing" xmlns:wp="http://schemas.openxmlformats.org/drawingml/2006/wordprocessingDrawing" xmlns:w10="urn:schemas-microsoft-com:office:word" xmlns:w="http://schemas.openxmlformats.org/wordprocessingml/2006/main" xmlns:w14="http://schemas.microsoft.com/office/word/2010/wordml" xmlns:w15="http://schemas.microsoft.com/office/word/2012/wordml" xmlns:wpg="http://schemas.microsoft.com/office/word/2010/wordprocessingGroup" xmlns:wpi="http://schemas.microsoft.com/office/word/2010/wordprocessingInk" xmlns:wne="http://schemas.microsoft.com/office/word/2006/wordml" xmlns:wps="http://schemas.microsoft.com/office/word/2010/wordprocessingShape" mc:Ignorable="w14 w15 wp14">
+<w:endnotes xmlns:wpc="http://schemas.microsoft.com/office/word/2010/wordprocessingCanvas" xmlns:cx="http://schemas.microsoft.com/office/drawing/2014/chartex" xmlns:mc="http://schemas.openxmlformats.org/markup-compatibility/2006" xmlns:o="urn:schemas-microsoft-com:office:office" xmlns:r="http://schemas.openxmlformats.org/officeDocument/2006/relationships" xmlns:m="http://schemas.openxmlformats.org/officeDocument/2006/math" xmlns:v="urn:schemas-microsoft-com:vml" xmlns:wp14="http://schemas.microsoft.com/office/word/2010/wordprocessingDrawing" xmlns:wp="http://schemas.openxmlformats.org/drawingml/2006/wordprocessingDrawing" xmlns:w10="urn:schemas-microsoft-com:office:word" xmlns:w="http://schemas.openxmlformats.org/wordprocessingml/2006/main" xmlns:w14="http://schemas.microsoft.com/office/word/2010/wordml" xmlns:w15="http://schemas.microsoft.com/office/word/2012/wordml" xmlns:w16se="http://schemas.microsoft.com/office/word/2015/wordml/symex" xmlns:wpg="http://schemas.microsoft.com/office/word/2010/wordprocessingGroup" xmlns:wpi="http://schemas.microsoft.com/office/word/2010/wordprocessingInk" xmlns:wne="http://schemas.microsoft.com/office/word/2006/wordml" xmlns:wps="http://schemas.microsoft.com/office/word/2010/wordprocessingShape" mc:Ignorable="w14 w15 w16se wp14">
   <w:endnote w:type="separator" w:id="-1">
     <w:p>
       <w:pPr>
@@ -7969,7 +8117,7 @@
 </file>
 
 <file path=word/footer1.xml><?xml version="1.0" encoding="utf-8"?>
-<w:ftr xmlns:wpc="http://schemas.microsoft.com/office/word/2010/wordprocessingCanvas" xmlns:mc="http://schemas.openxmlformats.org/markup-compatibility/2006" xmlns:o="urn:schemas-microsoft-com:office:office" xmlns:r="http://schemas.openxmlformats.org/officeDocument/2006/relationships" xmlns:m="http://schemas.openxmlformats.org/officeDocument/2006/math" xmlns:v="urn:schemas-microsoft-com:vml" xmlns:wp14="http://schemas.microsoft.com/office/word/2010/wordprocessingDrawing" xmlns:wp="http://schemas.openxmlformats.org/drawingml/2006/wordprocessingDrawing" xmlns:w10="urn:schemas-microsoft-com:office:word" xmlns:w="http://schemas.openxmlformats.org/wordprocessingml/2006/main" xmlns:w14="http://schemas.microsoft.com/office/word/2010/wordml" xmlns:w15="http://schemas.microsoft.com/office/word/2012/wordml" xmlns:wpg="http://schemas.microsoft.com/office/word/2010/wordprocessingGroup" xmlns:wpi="http://schemas.microsoft.com/office/word/2010/wordprocessingInk" xmlns:wne="http://schemas.microsoft.com/office/word/2006/wordml" xmlns:wps="http://schemas.microsoft.com/office/word/2010/wordprocessingShape" mc:Ignorable="w14 w15 wp14">
+<w:ftr xmlns:wpc="http://schemas.microsoft.com/office/word/2010/wordprocessingCanvas" xmlns:cx="http://schemas.microsoft.com/office/drawing/2014/chartex" xmlns:mc="http://schemas.openxmlformats.org/markup-compatibility/2006" xmlns:o="urn:schemas-microsoft-com:office:office" xmlns:r="http://schemas.openxmlformats.org/officeDocument/2006/relationships" xmlns:m="http://schemas.openxmlformats.org/officeDocument/2006/math" xmlns:v="urn:schemas-microsoft-com:vml" xmlns:wp14="http://schemas.microsoft.com/office/word/2010/wordprocessingDrawing" xmlns:wp="http://schemas.openxmlformats.org/drawingml/2006/wordprocessingDrawing" xmlns:w10="urn:schemas-microsoft-com:office:word" xmlns:w="http://schemas.openxmlformats.org/wordprocessingml/2006/main" xmlns:w14="http://schemas.microsoft.com/office/word/2010/wordml" xmlns:w15="http://schemas.microsoft.com/office/word/2012/wordml" xmlns:w16se="http://schemas.microsoft.com/office/word/2015/wordml/symex" xmlns:wpg="http://schemas.microsoft.com/office/word/2010/wordprocessingGroup" xmlns:wpi="http://schemas.microsoft.com/office/word/2010/wordprocessingInk" xmlns:wne="http://schemas.microsoft.com/office/word/2006/wordml" xmlns:wps="http://schemas.microsoft.com/office/word/2010/wordprocessingShape" mc:Ignorable="w14 w15 w16se wp14">
   <w:sdt>
     <w:sdtPr>
       <w:id w:val="-1627158323"/>
@@ -8002,7 +8150,7 @@
           <w:rPr>
             <w:noProof/>
           </w:rPr>
-          <w:t>9</w:t>
+          <w:t>10</w:t>
         </w:r>
         <w:r>
           <w:rPr>
@@ -8022,7 +8170,7 @@
 </file>
 
 <file path=word/footnotes.xml><?xml version="1.0" encoding="utf-8"?>
-<w:footnotes xmlns:wpc="http://schemas.microsoft.com/office/word/2010/wordprocessingCanvas" xmlns:mc="http://schemas.openxmlformats.org/markup-compatibility/2006" xmlns:o="urn:schemas-microsoft-com:office:office" xmlns:r="http://schemas.openxmlformats.org/officeDocument/2006/relationships" xmlns:m="http://schemas.openxmlformats.org/officeDocument/2006/math" xmlns:v="urn:schemas-microsoft-com:vml" xmlns:wp14="http://schemas.microsoft.com/office/word/2010/wordprocessingDrawing" xmlns:wp="http://schemas.openxmlformats.org/drawingml/2006/wordprocessingDrawing" xmlns:w10="urn:schemas-microsoft-com:office:word" xmlns:w="http://schemas.openxmlformats.org/wordprocessingml/2006/main" xmlns:w14="http://schemas.microsoft.com/office/word/2010/wordml" xmlns:w15="http://schemas.microsoft.com/office/word/2012/wordml" xmlns:wpg="http://schemas.microsoft.com/office/word/2010/wordprocessingGroup" xmlns:wpi="http://schemas.microsoft.com/office/word/2010/wordprocessingInk" xmlns:wne="http://schemas.microsoft.com/office/word/2006/wordml" xmlns:wps="http://schemas.microsoft.com/office/word/2010/wordprocessingShape" mc:Ignorable="w14 w15 wp14">
+<w:footnotes xmlns:wpc="http://schemas.microsoft.com/office/word/2010/wordprocessingCanvas" xmlns:cx="http://schemas.microsoft.com/office/drawing/2014/chartex" xmlns:mc="http://schemas.openxmlformats.org/markup-compatibility/2006" xmlns:o="urn:schemas-microsoft-com:office:office" xmlns:r="http://schemas.openxmlformats.org/officeDocument/2006/relationships" xmlns:m="http://schemas.openxmlformats.org/officeDocument/2006/math" xmlns:v="urn:schemas-microsoft-com:vml" xmlns:wp14="http://schemas.microsoft.com/office/word/2010/wordprocessingDrawing" xmlns:wp="http://schemas.openxmlformats.org/drawingml/2006/wordprocessingDrawing" xmlns:w10="urn:schemas-microsoft-com:office:word" xmlns:w="http://schemas.openxmlformats.org/wordprocessingml/2006/main" xmlns:w14="http://schemas.microsoft.com/office/word/2010/wordml" xmlns:w15="http://schemas.microsoft.com/office/word/2012/wordml" xmlns:w16se="http://schemas.microsoft.com/office/word/2015/wordml/symex" xmlns:wpg="http://schemas.microsoft.com/office/word/2010/wordprocessingGroup" xmlns:wpi="http://schemas.microsoft.com/office/word/2010/wordprocessingInk" xmlns:wne="http://schemas.microsoft.com/office/word/2006/wordml" xmlns:wps="http://schemas.microsoft.com/office/word/2010/wordprocessingShape" mc:Ignorable="w14 w15 w16se wp14">
   <w:footnote w:type="separator" w:id="-1">
     <w:p>
       <w:pPr>
@@ -8047,7 +8195,7 @@
 </file>
 
 <file path=word/numbering.xml><?xml version="1.0" encoding="utf-8"?>
-<w:numbering xmlns:wpc="http://schemas.microsoft.com/office/word/2010/wordprocessingCanvas" xmlns:mc="http://schemas.openxmlformats.org/markup-compatibility/2006" xmlns:o="urn:schemas-microsoft-com:office:office" xmlns:r="http://schemas.openxmlformats.org/officeDocument/2006/relationships" xmlns:m="http://schemas.openxmlformats.org/officeDocument/2006/math" xmlns:v="urn:schemas-microsoft-com:vml" xmlns:wp14="http://schemas.microsoft.com/office/word/2010/wordprocessingDrawing" xmlns:wp="http://schemas.openxmlformats.org/drawingml/2006/wordprocessingDrawing" xmlns:w10="urn:schemas-microsoft-com:office:word" xmlns:w="http://schemas.openxmlformats.org/wordprocessingml/2006/main" xmlns:w14="http://schemas.microsoft.com/office/word/2010/wordml" xmlns:w15="http://schemas.microsoft.com/office/word/2012/wordml" xmlns:wpg="http://schemas.microsoft.com/office/word/2010/wordprocessingGroup" xmlns:wpi="http://schemas.microsoft.com/office/word/2010/wordprocessingInk" xmlns:wne="http://schemas.microsoft.com/office/word/2006/wordml" xmlns:wps="http://schemas.microsoft.com/office/word/2010/wordprocessingShape" mc:Ignorable="w14 w15 wp14">
+<w:numbering xmlns:wpc="http://schemas.microsoft.com/office/word/2010/wordprocessingCanvas" xmlns:cx="http://schemas.microsoft.com/office/drawing/2014/chartex" xmlns:mc="http://schemas.openxmlformats.org/markup-compatibility/2006" xmlns:o="urn:schemas-microsoft-com:office:office" xmlns:r="http://schemas.openxmlformats.org/officeDocument/2006/relationships" xmlns:m="http://schemas.openxmlformats.org/officeDocument/2006/math" xmlns:v="urn:schemas-microsoft-com:vml" xmlns:wp14="http://schemas.microsoft.com/office/word/2010/wordprocessingDrawing" xmlns:wp="http://schemas.openxmlformats.org/drawingml/2006/wordprocessingDrawing" xmlns:w10="urn:schemas-microsoft-com:office:word" xmlns:w="http://schemas.openxmlformats.org/wordprocessingml/2006/main" xmlns:w14="http://schemas.microsoft.com/office/word/2010/wordml" xmlns:w15="http://schemas.microsoft.com/office/word/2012/wordml" xmlns:w16se="http://schemas.microsoft.com/office/word/2015/wordml/symex" xmlns:wpg="http://schemas.microsoft.com/office/word/2010/wordprocessingGroup" xmlns:wpi="http://schemas.microsoft.com/office/word/2010/wordprocessingInk" xmlns:wne="http://schemas.microsoft.com/office/word/2006/wordml" xmlns:wps="http://schemas.microsoft.com/office/word/2010/wordprocessingShape" mc:Ignorable="w14 w15 w16se wp14">
   <w:abstractNum w:abstractNumId="0" w15:restartNumberingAfterBreak="0">
     <w:nsid w:val="07CC41D7"/>
     <w:multiLevelType w:val="multilevel"/>
@@ -10036,7 +10184,7 @@
 </file>
 
 <file path=word/styles.xml><?xml version="1.0" encoding="utf-8"?>
-<w:styles xmlns:mc="http://schemas.openxmlformats.org/markup-compatibility/2006" xmlns:r="http://schemas.openxmlformats.org/officeDocument/2006/relationships" xmlns:w="http://schemas.openxmlformats.org/wordprocessingml/2006/main" xmlns:w14="http://schemas.microsoft.com/office/word/2010/wordml" xmlns:w15="http://schemas.microsoft.com/office/word/2012/wordml" mc:Ignorable="w14 w15">
+<w:styles xmlns:mc="http://schemas.openxmlformats.org/markup-compatibility/2006" xmlns:r="http://schemas.openxmlformats.org/officeDocument/2006/relationships" xmlns:w="http://schemas.openxmlformats.org/wordprocessingml/2006/main" xmlns:w14="http://schemas.microsoft.com/office/word/2010/wordml" xmlns:w15="http://schemas.microsoft.com/office/word/2012/wordml" xmlns:w16se="http://schemas.microsoft.com/office/word/2015/wordml/symex" mc:Ignorable="w14 w15 w16se">
   <w:docDefaults>
     <w:rPrDefault>
       <w:rPr>
@@ -10757,7 +10905,7 @@
 </file>
 
 <file path=word/glossary/document.xml><?xml version="1.0" encoding="utf-8"?>
-<w:glossaryDocument xmlns:wpc="http://schemas.microsoft.com/office/word/2010/wordprocessingCanvas" xmlns:mc="http://schemas.openxmlformats.org/markup-compatibility/2006" xmlns:o="urn:schemas-microsoft-com:office:office" xmlns:r="http://schemas.openxmlformats.org/officeDocument/2006/relationships" xmlns:m="http://schemas.openxmlformats.org/officeDocument/2006/math" xmlns:v="urn:schemas-microsoft-com:vml" xmlns:wp14="http://schemas.microsoft.com/office/word/2010/wordprocessingDrawing" xmlns:wp="http://schemas.openxmlformats.org/drawingml/2006/wordprocessingDrawing" xmlns:w10="urn:schemas-microsoft-com:office:word" xmlns:w="http://schemas.openxmlformats.org/wordprocessingml/2006/main" xmlns:w14="http://schemas.microsoft.com/office/word/2010/wordml" xmlns:w15="http://schemas.microsoft.com/office/word/2012/wordml" xmlns:wpg="http://schemas.microsoft.com/office/word/2010/wordprocessingGroup" xmlns:wpi="http://schemas.microsoft.com/office/word/2010/wordprocessingInk" xmlns:wne="http://schemas.microsoft.com/office/word/2006/wordml" xmlns:wps="http://schemas.microsoft.com/office/word/2010/wordprocessingShape" mc:Ignorable="w14 w15 wp14">
+<w:glossaryDocument xmlns:wpc="http://schemas.microsoft.com/office/word/2010/wordprocessingCanvas" xmlns:cx="http://schemas.microsoft.com/office/drawing/2014/chartex" xmlns:mc="http://schemas.openxmlformats.org/markup-compatibility/2006" xmlns:o="urn:schemas-microsoft-com:office:office" xmlns:r="http://schemas.openxmlformats.org/officeDocument/2006/relationships" xmlns:m="http://schemas.openxmlformats.org/officeDocument/2006/math" xmlns:v="urn:schemas-microsoft-com:vml" xmlns:wp14="http://schemas.microsoft.com/office/word/2010/wordprocessingDrawing" xmlns:wp="http://schemas.openxmlformats.org/drawingml/2006/wordprocessingDrawing" xmlns:w10="urn:schemas-microsoft-com:office:word" xmlns:w="http://schemas.openxmlformats.org/wordprocessingml/2006/main" xmlns:w14="http://schemas.microsoft.com/office/word/2010/wordml" xmlns:w15="http://schemas.microsoft.com/office/word/2012/wordml" xmlns:w16se="http://schemas.microsoft.com/office/word/2015/wordml/symex" xmlns:wpg="http://schemas.microsoft.com/office/word/2010/wordprocessingGroup" xmlns:wpi="http://schemas.microsoft.com/office/word/2010/wordprocessingInk" xmlns:wne="http://schemas.microsoft.com/office/word/2006/wordml" xmlns:wps="http://schemas.microsoft.com/office/word/2010/wordprocessingShape" mc:Ignorable="w14 w15 w16se wp14">
   <w:docParts>
     <w:docPart>
       <w:docPartPr>
@@ -10827,13 +10975,13 @@
 </file>
 
 <file path=word/glossary/fontTable.xml><?xml version="1.0" encoding="utf-8"?>
-<w:fonts xmlns:mc="http://schemas.openxmlformats.org/markup-compatibility/2006" xmlns:r="http://schemas.openxmlformats.org/officeDocument/2006/relationships" xmlns:w="http://schemas.openxmlformats.org/wordprocessingml/2006/main" xmlns:w14="http://schemas.microsoft.com/office/word/2010/wordml" xmlns:w15="http://schemas.microsoft.com/office/word/2012/wordml" mc:Ignorable="w14 w15">
+<w:fonts xmlns:mc="http://schemas.openxmlformats.org/markup-compatibility/2006" xmlns:r="http://schemas.openxmlformats.org/officeDocument/2006/relationships" xmlns:w="http://schemas.openxmlformats.org/wordprocessingml/2006/main" xmlns:w14="http://schemas.microsoft.com/office/word/2010/wordml" xmlns:w15="http://schemas.microsoft.com/office/word/2012/wordml" xmlns:w16se="http://schemas.microsoft.com/office/word/2015/wordml/symex" mc:Ignorable="w14 w15 w16se">
   <w:font w:name="Times New Roman">
     <w:panose1 w:val="02020603050405020304"/>
     <w:charset w:val="00"/>
     <w:family w:val="roman"/>
     <w:pitch w:val="variable"/>
-    <w:sig w:usb0="E0002AFF" w:usb1="C0007841" w:usb2="00000009" w:usb3="00000000" w:csb0="000001FF" w:csb1="00000000"/>
+    <w:sig w:usb0="E0002EFF" w:usb1="C000785B" w:usb2="00000009" w:usb3="00000000" w:csb0="000001FF" w:csb1="00000000"/>
   </w:font>
   <w:font w:name="Symbol">
     <w:panose1 w:val="05050102010706020507"/>
@@ -10847,7 +10995,7 @@
     <w:charset w:val="00"/>
     <w:family w:val="modern"/>
     <w:pitch w:val="fixed"/>
-    <w:sig w:usb0="E0002AFF" w:usb1="C0007843" w:usb2="00000009" w:usb3="00000000" w:csb0="000001FF" w:csb1="00000000"/>
+    <w:sig w:usb0="E0002EFF" w:usb1="C0007843" w:usb2="00000009" w:usb3="00000000" w:csb0="000001FF" w:csb1="00000000"/>
   </w:font>
   <w:font w:name="Wingdings">
     <w:panose1 w:val="05000000000000000000"/>
@@ -10861,21 +11009,21 @@
     <w:charset w:val="00"/>
     <w:family w:val="swiss"/>
     <w:pitch w:val="variable"/>
-    <w:sig w:usb0="E00002FF" w:usb1="4000ACFF" w:usb2="00000001" w:usb3="00000000" w:csb0="0000019F" w:csb1="00000000"/>
+    <w:sig w:usb0="E4002EFF" w:usb1="C000247B" w:usb2="00000009" w:usb3="00000000" w:csb0="000001FF" w:csb1="00000000"/>
   </w:font>
   <w:font w:name="Arial">
     <w:panose1 w:val="020B0604020202020204"/>
     <w:charset w:val="00"/>
     <w:family w:val="swiss"/>
     <w:pitch w:val="variable"/>
-    <w:sig w:usb0="E0002AFF" w:usb1="C0007843" w:usb2="00000009" w:usb3="00000000" w:csb0="000001FF" w:csb1="00000000"/>
+    <w:sig w:usb0="E0002EFF" w:usb1="C000785B" w:usb2="00000009" w:usb3="00000000" w:csb0="000001FF" w:csb1="00000000"/>
   </w:font>
   <w:font w:name="Calibri Light">
     <w:panose1 w:val="020F0302020204030204"/>
     <w:charset w:val="00"/>
     <w:family w:val="swiss"/>
     <w:pitch w:val="variable"/>
-    <w:sig w:usb0="A00002EF" w:usb1="4000207B" w:usb2="00000000" w:usb3="00000000" w:csb0="0000019F" w:csb1="00000000"/>
+    <w:sig w:usb0="E4002EFF" w:usb1="C000247B" w:usb2="00000009" w:usb3="00000000" w:csb0="000001FF" w:csb1="00000000"/>
   </w:font>
   <w:font w:name="ArialMT">
     <w:altName w:val="Times New Roman"/>
@@ -10890,10 +11038,10 @@
     <w:charset w:val="00"/>
     <w:family w:val="swiss"/>
     <w:pitch w:val="variable"/>
-    <w:sig w:usb0="E10022FF" w:usb1="C000E47F" w:usb2="00000029" w:usb3="00000000" w:csb0="000001DF" w:csb1="00000000"/>
+    <w:sig w:usb0="E4002EFF" w:usb1="C000E47F" w:usb2="00000009" w:usb3="00000000" w:csb0="000001FF" w:csb1="00000000"/>
   </w:font>
   <w:font w:name="Adobe Heiti Std R">
-    <w:panose1 w:val="00000000000000000000"/>
+    <w:panose1 w:val="020B0400000000000000"/>
     <w:charset w:val="80"/>
     <w:family w:val="swiss"/>
     <w:notTrueType/>
@@ -10904,7 +11052,7 @@
 </file>
 
 <file path=word/glossary/settings.xml><?xml version="1.0" encoding="utf-8"?>
-<w:settings xmlns:mc="http://schemas.openxmlformats.org/markup-compatibility/2006" xmlns:o="urn:schemas-microsoft-com:office:office" xmlns:r="http://schemas.openxmlformats.org/officeDocument/2006/relationships" xmlns:m="http://schemas.openxmlformats.org/officeDocument/2006/math" xmlns:v="urn:schemas-microsoft-com:vml" xmlns:w10="urn:schemas-microsoft-com:office:word" xmlns:w="http://schemas.openxmlformats.org/wordprocessingml/2006/main" xmlns:w14="http://schemas.microsoft.com/office/word/2010/wordml" xmlns:w15="http://schemas.microsoft.com/office/word/2012/wordml" xmlns:sl="http://schemas.openxmlformats.org/schemaLibrary/2006/main" mc:Ignorable="w14 w15">
+<w:settings xmlns:mc="http://schemas.openxmlformats.org/markup-compatibility/2006" xmlns:o="urn:schemas-microsoft-com:office:office" xmlns:r="http://schemas.openxmlformats.org/officeDocument/2006/relationships" xmlns:m="http://schemas.openxmlformats.org/officeDocument/2006/math" xmlns:v="urn:schemas-microsoft-com:vml" xmlns:w10="urn:schemas-microsoft-com:office:word" xmlns:w="http://schemas.openxmlformats.org/wordprocessingml/2006/main" xmlns:w14="http://schemas.microsoft.com/office/word/2010/wordml" xmlns:w15="http://schemas.microsoft.com/office/word/2012/wordml" xmlns:w16se="http://schemas.microsoft.com/office/word/2015/wordml/symex" xmlns:sl="http://schemas.openxmlformats.org/schemaLibrary/2006/main" mc:Ignorable="w14 w15 w16se">
   <w:view w:val="normal"/>
   <w:defaultTabStop w:val="720"/>
   <w:characterSpacingControl w:val="doNotCompress"/>
@@ -10922,6 +11070,7 @@
     <w:rsid w:val="000226D5"/>
     <w:rsid w:val="000F433C"/>
     <w:rsid w:val="00223C29"/>
+    <w:rsid w:val="00243D3B"/>
     <w:rsid w:val="002B3FCD"/>
     <w:rsid w:val="003777FE"/>
     <w:rsid w:val="00535D4E"/>
@@ -10957,7 +11106,7 @@
 </file>
 
 <file path=word/glossary/styles.xml><?xml version="1.0" encoding="utf-8"?>
-<w:styles xmlns:mc="http://schemas.openxmlformats.org/markup-compatibility/2006" xmlns:r="http://schemas.openxmlformats.org/officeDocument/2006/relationships" xmlns:w="http://schemas.openxmlformats.org/wordprocessingml/2006/main" xmlns:w14="http://schemas.microsoft.com/office/word/2010/wordml" xmlns:w15="http://schemas.microsoft.com/office/word/2012/wordml" mc:Ignorable="w14 w15">
+<w:styles xmlns:mc="http://schemas.openxmlformats.org/markup-compatibility/2006" xmlns:r="http://schemas.openxmlformats.org/officeDocument/2006/relationships" xmlns:w="http://schemas.openxmlformats.org/wordprocessingml/2006/main" xmlns:w14="http://schemas.microsoft.com/office/word/2010/wordml" xmlns:w15="http://schemas.microsoft.com/office/word/2012/wordml" xmlns:w16se="http://schemas.microsoft.com/office/word/2015/wordml/symex" mc:Ignorable="w14 w15 w16se">
   <w:docDefaults>
     <w:rPrDefault>
       <w:rPr>
@@ -11393,7 +11542,7 @@
 </file>
 
 <file path=word/glossary/webSettings.xml><?xml version="1.0" encoding="utf-8"?>
-<w:webSettings xmlns:mc="http://schemas.openxmlformats.org/markup-compatibility/2006" xmlns:r="http://schemas.openxmlformats.org/officeDocument/2006/relationships" xmlns:w="http://schemas.openxmlformats.org/wordprocessingml/2006/main" xmlns:w14="http://schemas.microsoft.com/office/word/2010/wordml" xmlns:w15="http://schemas.microsoft.com/office/word/2012/wordml" mc:Ignorable="w14 w15">
+<w:webSettings xmlns:mc="http://schemas.openxmlformats.org/markup-compatibility/2006" xmlns:r="http://schemas.openxmlformats.org/officeDocument/2006/relationships" xmlns:w="http://schemas.openxmlformats.org/wordprocessingml/2006/main" xmlns:w14="http://schemas.microsoft.com/office/word/2010/wordml" xmlns:w15="http://schemas.microsoft.com/office/word/2012/wordml" xmlns:w16se="http://schemas.microsoft.com/office/word/2015/wordml/symex" mc:Ignorable="w14 w15 w16se">
   <w:optimizeForBrowser/>
   <w:allowPNG/>
 </w:webSettings>

</xml_diff>